<commit_message>
Se hacen cambios menores al programa de LinkedList y esta listo para ser separado en headers y estructurar el programa
</commit_message>
<xml_diff>
--- a/Bases de datos I/Tareas/Tarea 1.1 Gestores de bases de datos.docx
+++ b/Bases de datos I/Tareas/Tarea 1.1 Gestores de bases de datos.docx
@@ -42,7 +42,7 @@
                     <pic:cNvPicPr preferRelativeResize="0"/>
                   </pic:nvPicPr>
                   <pic:blipFill>
-                    <a:blip r:embed="rId8"/>
+                    <a:blip r:embed="rId9"/>
                     <a:srcRect/>
                     <a:stretch>
                       <a:fillRect/>
@@ -401,25 +401,7 @@
           <w:sz w:val="24"/>
           <w:szCs w:val="24"/>
         </w:rPr>
-        <w:t xml:space="preserve">Un Sistema de Gestión de Bases de Datos (DBMS, por sus siglas en inglés) es una herramienta diseñada para facilitar la creación, el mantenimiento y la administración de bases de datos. También posibilita seleccionar y manejar de manera efectiva las estructuras requeridas para almacenar y recuperar datos de la forma </w:t>
-      </w:r>
-      <w:r>
-        <w:rPr>
-          <w:rFonts w:ascii="Arial" w:hAnsi="Arial" w:cs="Arial"/>
-          <w:bCs/>
-          <w:sz w:val="24"/>
-          <w:szCs w:val="24"/>
-        </w:rPr>
-        <w:t>óptima</w:t>
-      </w:r>
-      <w:r>
-        <w:rPr>
-          <w:rFonts w:ascii="Arial" w:hAnsi="Arial" w:cs="Arial"/>
-          <w:bCs/>
-          <w:sz w:val="24"/>
-          <w:szCs w:val="24"/>
-        </w:rPr>
-        <w:t>.</w:t>
+        <w:t>Un Sistema de Gestión de Bases de Datos (DBMS, por sus siglas en inglés) es una herramienta diseñada para facilitar la creación, el mantenimiento y la administración de bases de datos. También posibilita seleccionar y manejar de manera efectiva las estructuras requeridas para almacenar y recuperar datos de la forma óptima.</w:t>
       </w:r>
     </w:p>
     <w:p>
@@ -450,6 +432,1639 @@
           <w:bCs/>
           <w:sz w:val="24"/>
           <w:szCs w:val="24"/>
+        </w:rPr>
+      </w:pPr>
+    </w:p>
+    <w:p>
+      <w:pPr>
+        <w:jc w:val="both"/>
+        <w:rPr>
+          <w:rFonts w:ascii="Arial" w:hAnsi="Arial" w:cs="Arial"/>
+          <w:bCs/>
+          <w:sz w:val="24"/>
+          <w:szCs w:val="24"/>
+          <w:u w:val="single"/>
+        </w:rPr>
+      </w:pPr>
+      <w:r>
+        <w:rPr>
+          <w:rFonts w:ascii="Arial" w:hAnsi="Arial" w:cs="Arial"/>
+          <w:bCs/>
+          <w:sz w:val="24"/>
+          <w:szCs w:val="24"/>
+          <w:u w:val="single"/>
+        </w:rPr>
+        <w:t>Relacionales:</w:t>
+      </w:r>
+    </w:p>
+    <w:p>
+      <w:pPr>
+        <w:jc w:val="both"/>
+        <w:rPr>
+          <w:rFonts w:ascii="Arial" w:hAnsi="Arial" w:cs="Arial"/>
+          <w:bCs/>
+          <w:sz w:val="24"/>
+          <w:szCs w:val="24"/>
+        </w:rPr>
+      </w:pPr>
+      <w:r>
+        <w:rPr>
+          <w:rFonts w:ascii="Arial" w:hAnsi="Arial" w:cs="Arial"/>
+          <w:bCs/>
+          <w:sz w:val="24"/>
+          <w:szCs w:val="24"/>
+        </w:rPr>
+        <w:t xml:space="preserve">Esta clasificación establece relaciones o vínculos </w:t>
+      </w:r>
+      <w:r>
+        <w:rPr>
+          <w:rFonts w:ascii="Arial" w:hAnsi="Arial" w:cs="Arial"/>
+          <w:bCs/>
+          <w:sz w:val="24"/>
+          <w:szCs w:val="24"/>
+        </w:rPr>
+        <w:t>entre los datos, imaginando una tabla aparte por cada relación existente con sus propios registros y atributos.</w:t>
+      </w:r>
+    </w:p>
+    <w:p>
+      <w:pPr>
+        <w:jc w:val="both"/>
+        <w:rPr>
+          <w:rFonts w:ascii="Arial" w:hAnsi="Arial" w:cs="Arial"/>
+          <w:bCs/>
+          <w:sz w:val="24"/>
+          <w:szCs w:val="24"/>
+        </w:rPr>
+      </w:pPr>
+      <w:r>
+        <w:rPr>
+          <w:rFonts w:ascii="Arial" w:hAnsi="Arial" w:cs="Arial"/>
+          <w:bCs/>
+          <w:sz w:val="24"/>
+          <w:szCs w:val="24"/>
+        </w:rPr>
+        <w:t>Actualmente los principales SGBD relacionales son:</w:t>
+      </w:r>
+    </w:p>
+    <w:p>
+      <w:pPr>
+        <w:pStyle w:val="ListParagraph"/>
+        <w:numPr>
+          <w:ilvl w:val="0"/>
+          <w:numId w:val="1"/>
+        </w:numPr>
+        <w:jc w:val="both"/>
+        <w:rPr>
+          <w:rFonts w:ascii="Arial" w:hAnsi="Arial" w:cs="Arial"/>
+          <w:bCs/>
+          <w:sz w:val="24"/>
+          <w:szCs w:val="24"/>
+          <w:lang w:val="es-419"/>
+        </w:rPr>
+      </w:pPr>
+      <w:r>
+        <w:rPr>
+          <w:rFonts w:ascii="Arial" w:hAnsi="Arial" w:cs="Arial"/>
+          <w:bCs/>
+          <w:sz w:val="24"/>
+          <w:szCs w:val="24"/>
+          <w:lang w:val="es-419"/>
+        </w:rPr>
+        <w:t>MySQL</w:t>
+      </w:r>
+    </w:p>
+    <w:p>
+      <w:pPr>
+        <w:pStyle w:val="ListParagraph"/>
+        <w:numPr>
+          <w:ilvl w:val="0"/>
+          <w:numId w:val="1"/>
+        </w:numPr>
+        <w:jc w:val="both"/>
+        <w:rPr>
+          <w:rFonts w:ascii="Arial" w:hAnsi="Arial" w:cs="Arial"/>
+          <w:bCs/>
+          <w:sz w:val="24"/>
+          <w:szCs w:val="24"/>
+          <w:lang w:val="es-419"/>
+        </w:rPr>
+      </w:pPr>
+      <w:proofErr w:type="spellStart"/>
+      <w:r>
+        <w:rPr>
+          <w:rFonts w:ascii="Arial" w:hAnsi="Arial" w:cs="Arial"/>
+          <w:bCs/>
+          <w:sz w:val="24"/>
+          <w:szCs w:val="24"/>
+          <w:lang w:val="es-419"/>
+        </w:rPr>
+        <w:t>MariaDB</w:t>
+      </w:r>
+      <w:proofErr w:type="spellEnd"/>
+    </w:p>
+    <w:p>
+      <w:pPr>
+        <w:pStyle w:val="ListParagraph"/>
+        <w:numPr>
+          <w:ilvl w:val="0"/>
+          <w:numId w:val="1"/>
+        </w:numPr>
+        <w:jc w:val="both"/>
+        <w:rPr>
+          <w:rFonts w:ascii="Arial" w:hAnsi="Arial" w:cs="Arial"/>
+          <w:bCs/>
+          <w:sz w:val="24"/>
+          <w:szCs w:val="24"/>
+          <w:lang w:val="es-419"/>
+        </w:rPr>
+      </w:pPr>
+      <w:r>
+        <w:rPr>
+          <w:rFonts w:ascii="Arial" w:hAnsi="Arial" w:cs="Arial"/>
+          <w:bCs/>
+          <w:sz w:val="24"/>
+          <w:szCs w:val="24"/>
+          <w:lang w:val="es-419"/>
+        </w:rPr>
+        <w:t>SQLite</w:t>
+      </w:r>
+    </w:p>
+    <w:p>
+      <w:pPr>
+        <w:pStyle w:val="ListParagraph"/>
+        <w:numPr>
+          <w:ilvl w:val="0"/>
+          <w:numId w:val="1"/>
+        </w:numPr>
+        <w:jc w:val="both"/>
+        <w:rPr>
+          <w:rFonts w:ascii="Arial" w:hAnsi="Arial" w:cs="Arial"/>
+          <w:bCs/>
+          <w:sz w:val="24"/>
+          <w:szCs w:val="24"/>
+          <w:lang w:val="es-419"/>
+        </w:rPr>
+      </w:pPr>
+      <w:r>
+        <w:rPr>
+          <w:rFonts w:ascii="Arial" w:hAnsi="Arial" w:cs="Arial"/>
+          <w:bCs/>
+          <w:sz w:val="24"/>
+          <w:szCs w:val="24"/>
+          <w:lang w:val="es-419"/>
+        </w:rPr>
+        <w:t>PostgreSQL</w:t>
+      </w:r>
+    </w:p>
+    <w:p>
+      <w:pPr>
+        <w:pStyle w:val="ListParagraph"/>
+        <w:numPr>
+          <w:ilvl w:val="0"/>
+          <w:numId w:val="1"/>
+        </w:numPr>
+        <w:jc w:val="both"/>
+        <w:rPr>
+          <w:rFonts w:ascii="Arial" w:hAnsi="Arial" w:cs="Arial"/>
+          <w:bCs/>
+          <w:sz w:val="24"/>
+          <w:szCs w:val="24"/>
+          <w:lang w:val="es-419"/>
+        </w:rPr>
+      </w:pPr>
+      <w:r>
+        <w:rPr>
+          <w:rFonts w:ascii="Arial" w:hAnsi="Arial" w:cs="Arial"/>
+          <w:bCs/>
+          <w:sz w:val="24"/>
+          <w:szCs w:val="24"/>
+          <w:lang w:val="es-419"/>
+        </w:rPr>
+        <w:t>Microsoft SQL server</w:t>
+      </w:r>
+    </w:p>
+    <w:p>
+      <w:pPr>
+        <w:pStyle w:val="ListParagraph"/>
+        <w:numPr>
+          <w:ilvl w:val="0"/>
+          <w:numId w:val="1"/>
+        </w:numPr>
+        <w:jc w:val="both"/>
+        <w:rPr>
+          <w:rFonts w:ascii="Arial" w:hAnsi="Arial" w:cs="Arial"/>
+          <w:bCs/>
+          <w:sz w:val="24"/>
+          <w:szCs w:val="24"/>
+          <w:lang w:val="es-419"/>
+        </w:rPr>
+      </w:pPr>
+      <w:r>
+        <w:rPr>
+          <w:rFonts w:ascii="Arial" w:hAnsi="Arial" w:cs="Arial"/>
+          <w:bCs/>
+          <w:sz w:val="24"/>
+          <w:szCs w:val="24"/>
+          <w:lang w:val="es-419"/>
+        </w:rPr>
+        <w:t>Oracle</w:t>
+      </w:r>
+    </w:p>
+    <w:p>
+      <w:pPr>
+        <w:jc w:val="both"/>
+        <w:rPr>
+          <w:rFonts w:ascii="Arial" w:hAnsi="Arial" w:cs="Arial"/>
+          <w:bCs/>
+          <w:sz w:val="24"/>
+          <w:szCs w:val="24"/>
+          <w:lang w:val="es-419"/>
+        </w:rPr>
+      </w:pPr>
+    </w:p>
+    <w:p>
+      <w:pPr>
+        <w:jc w:val="both"/>
+        <w:rPr>
+          <w:rFonts w:ascii="Arial" w:hAnsi="Arial" w:cs="Arial"/>
+          <w:bCs/>
+          <w:sz w:val="24"/>
+          <w:szCs w:val="24"/>
+          <w:u w:val="single"/>
+          <w:lang w:val="es-419"/>
+        </w:rPr>
+      </w:pPr>
+      <w:r>
+        <w:rPr>
+          <w:rFonts w:ascii="Arial" w:hAnsi="Arial" w:cs="Arial"/>
+          <w:bCs/>
+          <w:sz w:val="24"/>
+          <w:szCs w:val="24"/>
+          <w:u w:val="single"/>
+          <w:lang w:val="es-419"/>
+        </w:rPr>
+        <w:t>No Relacionales</w:t>
+      </w:r>
+      <w:r>
+        <w:rPr>
+          <w:rFonts w:ascii="Arial" w:hAnsi="Arial" w:cs="Arial"/>
+          <w:bCs/>
+          <w:sz w:val="24"/>
+          <w:szCs w:val="24"/>
+          <w:u w:val="single"/>
+          <w:lang w:val="es-419"/>
+        </w:rPr>
+        <w:t xml:space="preserve"> (NoSQL):</w:t>
+      </w:r>
+    </w:p>
+    <w:p>
+      <w:pPr>
+        <w:jc w:val="both"/>
+        <w:rPr>
+          <w:rFonts w:ascii="Arial" w:hAnsi="Arial" w:cs="Arial"/>
+          <w:bCs/>
+          <w:sz w:val="24"/>
+          <w:szCs w:val="24"/>
+          <w:lang w:val="es-419"/>
+        </w:rPr>
+      </w:pPr>
+      <w:r>
+        <w:rPr>
+          <w:rFonts w:ascii="Arial" w:hAnsi="Arial" w:cs="Arial"/>
+          <w:bCs/>
+          <w:sz w:val="24"/>
+          <w:szCs w:val="24"/>
+          <w:lang w:val="es-419"/>
+        </w:rPr>
+        <w:t>Una base de datos NoSQL se distingue por no requerir estructuras rígidas como las tablas, no asegurar completamente las propiedades ACID, su habilidad para escalar de manera horizontal con eficiencia, y su aplicación en entornos distribuidos que necesitan estar constantemente disponibles y que manejan volúmenes significativos de datos.</w:t>
+      </w:r>
+    </w:p>
+    <w:p>
+      <w:pPr>
+        <w:jc w:val="both"/>
+        <w:rPr>
+          <w:rFonts w:ascii="Arial" w:hAnsi="Arial" w:cs="Arial"/>
+          <w:bCs/>
+          <w:sz w:val="24"/>
+          <w:szCs w:val="24"/>
+          <w:lang w:val="es-419"/>
+        </w:rPr>
+      </w:pPr>
+      <w:r>
+        <w:rPr>
+          <w:rFonts w:ascii="Arial" w:hAnsi="Arial" w:cs="Arial"/>
+          <w:bCs/>
+          <w:sz w:val="24"/>
+          <w:szCs w:val="24"/>
+          <w:lang w:val="es-419"/>
+        </w:rPr>
+        <w:t>Actualmente los principales SGBD no relacionales son:</w:t>
+      </w:r>
+    </w:p>
+    <w:p>
+      <w:pPr>
+        <w:pStyle w:val="ListParagraph"/>
+        <w:numPr>
+          <w:ilvl w:val="0"/>
+          <w:numId w:val="1"/>
+        </w:numPr>
+        <w:jc w:val="both"/>
+        <w:rPr>
+          <w:rFonts w:ascii="Arial" w:hAnsi="Arial" w:cs="Arial"/>
+          <w:bCs/>
+          <w:sz w:val="24"/>
+          <w:szCs w:val="24"/>
+          <w:lang w:val="es-419"/>
+        </w:rPr>
+      </w:pPr>
+      <w:r>
+        <w:rPr>
+          <w:rFonts w:ascii="Arial" w:hAnsi="Arial" w:cs="Arial"/>
+          <w:bCs/>
+          <w:sz w:val="24"/>
+          <w:szCs w:val="24"/>
+          <w:lang w:val="es-419"/>
+        </w:rPr>
+        <w:t>MongoDB</w:t>
+      </w:r>
+    </w:p>
+    <w:p>
+      <w:pPr>
+        <w:pStyle w:val="ListParagraph"/>
+        <w:numPr>
+          <w:ilvl w:val="0"/>
+          <w:numId w:val="1"/>
+        </w:numPr>
+        <w:jc w:val="both"/>
+        <w:rPr>
+          <w:rFonts w:ascii="Arial" w:hAnsi="Arial" w:cs="Arial"/>
+          <w:bCs/>
+          <w:sz w:val="24"/>
+          <w:szCs w:val="24"/>
+          <w:lang w:val="es-419"/>
+        </w:rPr>
+      </w:pPr>
+      <w:r>
+        <w:rPr>
+          <w:rFonts w:ascii="Arial" w:hAnsi="Arial" w:cs="Arial"/>
+          <w:bCs/>
+          <w:sz w:val="24"/>
+          <w:szCs w:val="24"/>
+          <w:lang w:val="es-419"/>
+        </w:rPr>
+        <w:t>Redis</w:t>
+      </w:r>
+    </w:p>
+    <w:p>
+      <w:pPr>
+        <w:pStyle w:val="ListParagraph"/>
+        <w:numPr>
+          <w:ilvl w:val="0"/>
+          <w:numId w:val="1"/>
+        </w:numPr>
+        <w:jc w:val="both"/>
+        <w:rPr>
+          <w:rFonts w:ascii="Arial" w:hAnsi="Arial" w:cs="Arial"/>
+          <w:bCs/>
+          <w:sz w:val="24"/>
+          <w:szCs w:val="24"/>
+          <w:lang w:val="es-419"/>
+        </w:rPr>
+      </w:pPr>
+      <w:proofErr w:type="spellStart"/>
+      <w:r>
+        <w:rPr>
+          <w:rFonts w:ascii="Arial" w:hAnsi="Arial" w:cs="Arial"/>
+          <w:bCs/>
+          <w:sz w:val="24"/>
+          <w:szCs w:val="24"/>
+          <w:lang w:val="es-419"/>
+        </w:rPr>
+        <w:t>Cassandra</w:t>
+      </w:r>
+      <w:proofErr w:type="spellEnd"/>
+    </w:p>
+    <w:p>
+      <w:pPr>
+        <w:pStyle w:val="ListParagraph"/>
+        <w:numPr>
+          <w:ilvl w:val="0"/>
+          <w:numId w:val="1"/>
+        </w:numPr>
+        <w:jc w:val="both"/>
+        <w:rPr>
+          <w:rFonts w:ascii="Arial" w:hAnsi="Arial" w:cs="Arial"/>
+          <w:bCs/>
+          <w:sz w:val="24"/>
+          <w:szCs w:val="24"/>
+          <w:lang w:val="es-419"/>
+        </w:rPr>
+      </w:pPr>
+      <w:r>
+        <w:rPr>
+          <w:rFonts w:ascii="Arial" w:hAnsi="Arial" w:cs="Arial"/>
+          <w:bCs/>
+          <w:sz w:val="24"/>
+          <w:szCs w:val="24"/>
+          <w:lang w:val="es-419"/>
+        </w:rPr>
+        <w:t>Azure Cosmos DB</w:t>
+      </w:r>
+    </w:p>
+    <w:p>
+      <w:pPr>
+        <w:pStyle w:val="ListParagraph"/>
+        <w:numPr>
+          <w:ilvl w:val="0"/>
+          <w:numId w:val="1"/>
+        </w:numPr>
+        <w:jc w:val="both"/>
+        <w:rPr>
+          <w:rFonts w:ascii="Arial" w:hAnsi="Arial" w:cs="Arial"/>
+          <w:bCs/>
+          <w:sz w:val="24"/>
+          <w:szCs w:val="24"/>
+          <w:lang w:val="es-419"/>
+        </w:rPr>
+      </w:pPr>
+      <w:proofErr w:type="spellStart"/>
+      <w:r>
+        <w:rPr>
+          <w:rFonts w:ascii="Arial" w:hAnsi="Arial" w:cs="Arial"/>
+          <w:bCs/>
+          <w:sz w:val="24"/>
+          <w:szCs w:val="24"/>
+          <w:lang w:val="es-419"/>
+        </w:rPr>
+        <w:t>RavenDB</w:t>
+      </w:r>
+      <w:proofErr w:type="spellEnd"/>
+    </w:p>
+    <w:p>
+      <w:pPr>
+        <w:pStyle w:val="ListParagraph"/>
+        <w:numPr>
+          <w:ilvl w:val="0"/>
+          <w:numId w:val="1"/>
+        </w:numPr>
+        <w:jc w:val="both"/>
+        <w:rPr>
+          <w:rFonts w:ascii="Arial" w:hAnsi="Arial" w:cs="Arial"/>
+          <w:bCs/>
+          <w:sz w:val="24"/>
+          <w:szCs w:val="24"/>
+          <w:lang w:val="es-419"/>
+        </w:rPr>
+      </w:pPr>
+      <w:proofErr w:type="spellStart"/>
+      <w:r>
+        <w:rPr>
+          <w:rFonts w:ascii="Arial" w:hAnsi="Arial" w:cs="Arial"/>
+          <w:bCs/>
+          <w:sz w:val="24"/>
+          <w:szCs w:val="24"/>
+          <w:lang w:val="es-419"/>
+        </w:rPr>
+        <w:t>ObjectDB</w:t>
+      </w:r>
+      <w:proofErr w:type="spellEnd"/>
+    </w:p>
+    <w:p>
+      <w:pPr>
+        <w:pStyle w:val="ListParagraph"/>
+        <w:numPr>
+          <w:ilvl w:val="0"/>
+          <w:numId w:val="1"/>
+        </w:numPr>
+        <w:jc w:val="both"/>
+        <w:rPr>
+          <w:rFonts w:ascii="Arial" w:hAnsi="Arial" w:cs="Arial"/>
+          <w:bCs/>
+          <w:sz w:val="24"/>
+          <w:szCs w:val="24"/>
+          <w:lang w:val="es-419"/>
+        </w:rPr>
+      </w:pPr>
+      <w:r>
+        <w:rPr>
+          <w:rFonts w:ascii="Arial" w:hAnsi="Arial" w:cs="Arial"/>
+          <w:bCs/>
+          <w:sz w:val="24"/>
+          <w:szCs w:val="24"/>
+          <w:lang w:val="es-419"/>
+        </w:rPr>
+        <w:t xml:space="preserve">Apache </w:t>
+      </w:r>
+      <w:proofErr w:type="spellStart"/>
+      <w:r>
+        <w:rPr>
+          <w:rFonts w:ascii="Arial" w:hAnsi="Arial" w:cs="Arial"/>
+          <w:bCs/>
+          <w:sz w:val="24"/>
+          <w:szCs w:val="24"/>
+          <w:lang w:val="es-419"/>
+        </w:rPr>
+        <w:t>CouchDB</w:t>
+      </w:r>
+      <w:proofErr w:type="spellEnd"/>
+    </w:p>
+    <w:p>
+      <w:pPr>
+        <w:jc w:val="both"/>
+        <w:rPr>
+          <w:rFonts w:ascii="Arial" w:hAnsi="Arial" w:cs="Arial"/>
+          <w:bCs/>
+          <w:sz w:val="24"/>
+          <w:szCs w:val="24"/>
+          <w:lang w:val="es-419"/>
+        </w:rPr>
+      </w:pPr>
+    </w:p>
+    <w:p>
+      <w:pPr>
+        <w:jc w:val="both"/>
+        <w:rPr>
+          <w:rFonts w:ascii="Arial" w:hAnsi="Arial" w:cs="Arial"/>
+          <w:bCs/>
+          <w:sz w:val="24"/>
+          <w:szCs w:val="24"/>
+          <w:lang w:val="es-419"/>
+        </w:rPr>
+      </w:pPr>
+    </w:p>
+    <w:p>
+      <w:pPr>
+        <w:jc w:val="both"/>
+        <w:rPr>
+          <w:rFonts w:ascii="Arial" w:hAnsi="Arial" w:cs="Arial"/>
+          <w:bCs/>
+          <w:sz w:val="24"/>
+          <w:szCs w:val="24"/>
+          <w:lang w:val="es-419"/>
+        </w:rPr>
+      </w:pPr>
+    </w:p>
+    <w:p>
+      <w:pPr>
+        <w:jc w:val="both"/>
+        <w:rPr>
+          <w:rFonts w:ascii="Arial" w:hAnsi="Arial" w:cs="Arial"/>
+          <w:bCs/>
+          <w:sz w:val="24"/>
+          <w:szCs w:val="24"/>
+          <w:u w:val="single"/>
+          <w:lang w:val="es-419"/>
+        </w:rPr>
+      </w:pPr>
+      <w:r>
+        <w:rPr>
+          <w:rFonts w:ascii="Arial" w:hAnsi="Arial" w:cs="Arial"/>
+          <w:bCs/>
+          <w:sz w:val="24"/>
+          <w:szCs w:val="24"/>
+          <w:u w:val="single"/>
+          <w:lang w:val="es-419"/>
+        </w:rPr>
+        <w:lastRenderedPageBreak/>
+        <w:t>Ventajas que tienen las bases de datos en línea sobre las tradicionales</w:t>
+      </w:r>
+    </w:p>
+    <w:p>
+      <w:pPr>
+        <w:jc w:val="both"/>
+        <w:rPr>
+          <w:rFonts w:ascii="Arial" w:hAnsi="Arial" w:cs="Arial"/>
+          <w:bCs/>
+          <w:sz w:val="24"/>
+          <w:szCs w:val="24"/>
+          <w:lang w:val="es-419"/>
+        </w:rPr>
+      </w:pPr>
+      <w:r>
+        <w:rPr>
+          <w:rFonts w:ascii="Arial" w:hAnsi="Arial" w:cs="Arial"/>
+          <w:bCs/>
+          <w:sz w:val="24"/>
+          <w:szCs w:val="24"/>
+          <w:lang w:val="es-419"/>
+        </w:rPr>
+        <w:t xml:space="preserve">Las bases de datos </w:t>
+      </w:r>
+      <w:r>
+        <w:rPr>
+          <w:rFonts w:ascii="Arial" w:hAnsi="Arial" w:cs="Arial"/>
+          <w:bCs/>
+          <w:sz w:val="24"/>
+          <w:szCs w:val="24"/>
+          <w:lang w:val="es-419"/>
+        </w:rPr>
+        <w:t>en línea</w:t>
+      </w:r>
+      <w:r>
+        <w:rPr>
+          <w:rFonts w:ascii="Arial" w:hAnsi="Arial" w:cs="Arial"/>
+          <w:bCs/>
+          <w:sz w:val="24"/>
+          <w:szCs w:val="24"/>
+          <w:lang w:val="es-419"/>
+        </w:rPr>
+        <w:t xml:space="preserve"> se ofrecen tanto de manera gratuita como mediante suscripciones mensuales, donde el pago se basa únicamente en el uso real de la capacidad de almacenamiento. Esto elimina la necesidad de invertir en hardware propio y los costos asociados a la instalación. Un beneficio adicional es el acceso a un servicio gestionado, ya que los proveedores cuentan con departamentos de TI dedicados, reduciendo así la carga sobre el personal interno. Para la creación y gestión de estas bases de datos no se requieren habilidades avanzadas de programación, y los datos pueden añadirse fácilmente a través de importaciones o formularios web.</w:t>
+      </w:r>
+    </w:p>
+    <w:p>
+      <w:pPr>
+        <w:jc w:val="both"/>
+        <w:rPr>
+          <w:rFonts w:ascii="Arial" w:hAnsi="Arial" w:cs="Arial"/>
+          <w:bCs/>
+          <w:sz w:val="24"/>
+          <w:szCs w:val="24"/>
+          <w:lang w:val="es-419"/>
+        </w:rPr>
+      </w:pPr>
+    </w:p>
+    <w:p>
+      <w:pPr>
+        <w:jc w:val="both"/>
+        <w:rPr>
+          <w:rFonts w:ascii="Arial" w:hAnsi="Arial" w:cs="Arial"/>
+          <w:bCs/>
+          <w:sz w:val="24"/>
+          <w:szCs w:val="24"/>
+          <w:lang w:val="es-419"/>
+        </w:rPr>
+      </w:pPr>
+      <w:r>
+        <w:rPr>
+          <w:rFonts w:ascii="Arial" w:hAnsi="Arial" w:cs="Arial"/>
+          <w:bCs/>
+          <w:sz w:val="24"/>
+          <w:szCs w:val="24"/>
+          <w:lang w:val="es-419"/>
+        </w:rPr>
+        <w:t>Los gestores de bases de datos se pueden clasificar en gratuitos y de paga, aunque es importante señalar que muchos ofrecen tanto versiones de comunidad gratuitas como versiones empresariales pagas con características adicionales. Aquí está la clasificación:</w:t>
+      </w:r>
+    </w:p>
+    <w:p>
+      <w:pPr>
+        <w:jc w:val="both"/>
+        <w:rPr>
+          <w:rFonts w:ascii="Arial" w:hAnsi="Arial" w:cs="Arial"/>
+          <w:bCs/>
+          <w:sz w:val="24"/>
+          <w:szCs w:val="24"/>
+          <w:lang w:val="es-419"/>
+        </w:rPr>
+      </w:pPr>
+    </w:p>
+    <w:p>
+      <w:pPr>
+        <w:jc w:val="both"/>
+        <w:rPr>
+          <w:rFonts w:ascii="Arial" w:hAnsi="Arial" w:cs="Arial"/>
+          <w:bCs/>
+          <w:sz w:val="24"/>
+          <w:szCs w:val="24"/>
+          <w:lang w:val="es-419"/>
+        </w:rPr>
+      </w:pPr>
+      <w:r>
+        <w:rPr>
+          <w:rFonts w:ascii="Arial" w:hAnsi="Arial" w:cs="Arial"/>
+          <w:bCs/>
+          <w:sz w:val="24"/>
+          <w:szCs w:val="24"/>
+          <w:lang w:val="es-419"/>
+        </w:rPr>
+        <w:t>Hay SGBD gratuitos y de paga en los que algunos ofrecen una funcionalidad limitada para se gratuitos y otros ofrecen periodos de prueba antes de comenzar a pagar por el servicio.</w:t>
+      </w:r>
+    </w:p>
+    <w:p>
+      <w:pPr>
+        <w:jc w:val="both"/>
+        <w:rPr>
+          <w:rFonts w:ascii="Arial" w:hAnsi="Arial" w:cs="Arial"/>
+          <w:bCs/>
+          <w:sz w:val="24"/>
+          <w:szCs w:val="24"/>
+          <w:lang w:val="es-419"/>
+        </w:rPr>
+      </w:pPr>
+    </w:p>
+    <w:p>
+      <w:pPr>
+        <w:jc w:val="both"/>
+        <w:rPr>
+          <w:rFonts w:ascii="Arial" w:hAnsi="Arial" w:cs="Arial"/>
+          <w:bCs/>
+          <w:sz w:val="24"/>
+          <w:szCs w:val="24"/>
+          <w:lang w:val="es-419"/>
+        </w:rPr>
+      </w:pPr>
+      <w:r>
+        <w:rPr>
+          <w:rFonts w:ascii="Arial" w:hAnsi="Arial" w:cs="Arial"/>
+          <w:bCs/>
+          <w:sz w:val="24"/>
+          <w:szCs w:val="24"/>
+          <w:lang w:val="es-419"/>
+        </w:rPr>
+        <w:t>SGBD g</w:t>
+      </w:r>
+      <w:r>
+        <w:rPr>
+          <w:rFonts w:ascii="Arial" w:hAnsi="Arial" w:cs="Arial"/>
+          <w:bCs/>
+          <w:sz w:val="24"/>
+          <w:szCs w:val="24"/>
+          <w:lang w:val="es-419"/>
+        </w:rPr>
+        <w:t>ratuitos:</w:t>
+      </w:r>
+    </w:p>
+    <w:p>
+      <w:pPr>
+        <w:pStyle w:val="ListParagraph"/>
+        <w:numPr>
+          <w:ilvl w:val="0"/>
+          <w:numId w:val="3"/>
+        </w:numPr>
+        <w:jc w:val="both"/>
+        <w:rPr>
+          <w:rFonts w:ascii="Arial" w:hAnsi="Arial" w:cs="Arial"/>
+          <w:bCs/>
+          <w:sz w:val="24"/>
+          <w:szCs w:val="24"/>
+          <w:lang w:val="es-419"/>
+        </w:rPr>
+      </w:pPr>
+      <w:r>
+        <w:rPr>
+          <w:rFonts w:ascii="Arial" w:hAnsi="Arial" w:cs="Arial"/>
+          <w:bCs/>
+          <w:sz w:val="24"/>
+          <w:szCs w:val="24"/>
+          <w:lang w:val="es-419"/>
+        </w:rPr>
+        <w:t>MongoDB: Ofrece una versión comunitaria gratuita y versiones pagas en su servicio Atlas.</w:t>
+      </w:r>
+    </w:p>
+    <w:p>
+      <w:pPr>
+        <w:pStyle w:val="ListParagraph"/>
+        <w:numPr>
+          <w:ilvl w:val="0"/>
+          <w:numId w:val="3"/>
+        </w:numPr>
+        <w:jc w:val="both"/>
+        <w:rPr>
+          <w:rFonts w:ascii="Arial" w:hAnsi="Arial" w:cs="Arial"/>
+          <w:bCs/>
+          <w:sz w:val="24"/>
+          <w:szCs w:val="24"/>
+          <w:lang w:val="es-419"/>
+        </w:rPr>
+      </w:pPr>
+      <w:r>
+        <w:rPr>
+          <w:rFonts w:ascii="Arial" w:hAnsi="Arial" w:cs="Arial"/>
+          <w:bCs/>
+          <w:sz w:val="24"/>
+          <w:szCs w:val="24"/>
+          <w:lang w:val="es-419"/>
+        </w:rPr>
+        <w:t>Redis: Disponible de forma gratuita como software de código abierto, con versiones empresariales de pago.</w:t>
+      </w:r>
+    </w:p>
+    <w:p>
+      <w:pPr>
+        <w:pStyle w:val="ListParagraph"/>
+        <w:numPr>
+          <w:ilvl w:val="0"/>
+          <w:numId w:val="3"/>
+        </w:numPr>
+        <w:jc w:val="both"/>
+        <w:rPr>
+          <w:rFonts w:ascii="Arial" w:hAnsi="Arial" w:cs="Arial"/>
+          <w:bCs/>
+          <w:sz w:val="24"/>
+          <w:szCs w:val="24"/>
+          <w:lang w:val="es-419"/>
+        </w:rPr>
+      </w:pPr>
+      <w:proofErr w:type="spellStart"/>
+      <w:r>
+        <w:rPr>
+          <w:rFonts w:ascii="Arial" w:hAnsi="Arial" w:cs="Arial"/>
+          <w:bCs/>
+          <w:sz w:val="24"/>
+          <w:szCs w:val="24"/>
+          <w:lang w:val="es-419"/>
+        </w:rPr>
+        <w:t>Cassandra</w:t>
+      </w:r>
+      <w:proofErr w:type="spellEnd"/>
+      <w:r>
+        <w:rPr>
+          <w:rFonts w:ascii="Arial" w:hAnsi="Arial" w:cs="Arial"/>
+          <w:bCs/>
+          <w:sz w:val="24"/>
+          <w:szCs w:val="24"/>
+          <w:lang w:val="es-419"/>
+        </w:rPr>
+        <w:t>: Disponible gratuitamente como proyecto de código abierto.</w:t>
+      </w:r>
+    </w:p>
+    <w:p>
+      <w:pPr>
+        <w:pStyle w:val="ListParagraph"/>
+        <w:numPr>
+          <w:ilvl w:val="0"/>
+          <w:numId w:val="3"/>
+        </w:numPr>
+        <w:jc w:val="both"/>
+        <w:rPr>
+          <w:rFonts w:ascii="Arial" w:hAnsi="Arial" w:cs="Arial"/>
+          <w:bCs/>
+          <w:sz w:val="24"/>
+          <w:szCs w:val="24"/>
+          <w:lang w:val="es-419"/>
+        </w:rPr>
+      </w:pPr>
+      <w:r>
+        <w:rPr>
+          <w:rFonts w:ascii="Arial" w:hAnsi="Arial" w:cs="Arial"/>
+          <w:bCs/>
+          <w:sz w:val="24"/>
+          <w:szCs w:val="24"/>
+          <w:lang w:val="es-419"/>
+        </w:rPr>
+        <w:t xml:space="preserve">Apache </w:t>
+      </w:r>
+      <w:proofErr w:type="spellStart"/>
+      <w:r>
+        <w:rPr>
+          <w:rFonts w:ascii="Arial" w:hAnsi="Arial" w:cs="Arial"/>
+          <w:bCs/>
+          <w:sz w:val="24"/>
+          <w:szCs w:val="24"/>
+          <w:lang w:val="es-419"/>
+        </w:rPr>
+        <w:t>CouchDB</w:t>
+      </w:r>
+      <w:proofErr w:type="spellEnd"/>
+      <w:r>
+        <w:rPr>
+          <w:rFonts w:ascii="Arial" w:hAnsi="Arial" w:cs="Arial"/>
+          <w:bCs/>
+          <w:sz w:val="24"/>
+          <w:szCs w:val="24"/>
+          <w:lang w:val="es-419"/>
+        </w:rPr>
+        <w:t>: Totalmente gratuito como software de código abierto.</w:t>
+      </w:r>
+    </w:p>
+    <w:p>
+      <w:pPr>
+        <w:pStyle w:val="ListParagraph"/>
+        <w:numPr>
+          <w:ilvl w:val="0"/>
+          <w:numId w:val="3"/>
+        </w:numPr>
+        <w:jc w:val="both"/>
+        <w:rPr>
+          <w:rFonts w:ascii="Arial" w:hAnsi="Arial" w:cs="Arial"/>
+          <w:bCs/>
+          <w:sz w:val="24"/>
+          <w:szCs w:val="24"/>
+          <w:lang w:val="es-419"/>
+        </w:rPr>
+      </w:pPr>
+      <w:r>
+        <w:rPr>
+          <w:rFonts w:ascii="Arial" w:hAnsi="Arial" w:cs="Arial"/>
+          <w:bCs/>
+          <w:sz w:val="24"/>
+          <w:szCs w:val="24"/>
+          <w:lang w:val="es-419"/>
+        </w:rPr>
+        <w:t>MySQL: Tiene una edición de comunidad gratuita y varias ediciones comerciales.</w:t>
+      </w:r>
+    </w:p>
+    <w:p>
+      <w:pPr>
+        <w:pStyle w:val="ListParagraph"/>
+        <w:numPr>
+          <w:ilvl w:val="0"/>
+          <w:numId w:val="3"/>
+        </w:numPr>
+        <w:jc w:val="both"/>
+        <w:rPr>
+          <w:rFonts w:ascii="Arial" w:hAnsi="Arial" w:cs="Arial"/>
+          <w:bCs/>
+          <w:sz w:val="24"/>
+          <w:szCs w:val="24"/>
+          <w:lang w:val="es-419"/>
+        </w:rPr>
+      </w:pPr>
+      <w:proofErr w:type="spellStart"/>
+      <w:r>
+        <w:rPr>
+          <w:rFonts w:ascii="Arial" w:hAnsi="Arial" w:cs="Arial"/>
+          <w:bCs/>
+          <w:sz w:val="24"/>
+          <w:szCs w:val="24"/>
+          <w:lang w:val="es-419"/>
+        </w:rPr>
+        <w:t>MariaDB</w:t>
+      </w:r>
+      <w:proofErr w:type="spellEnd"/>
+      <w:r>
+        <w:rPr>
+          <w:rFonts w:ascii="Arial" w:hAnsi="Arial" w:cs="Arial"/>
+          <w:bCs/>
+          <w:sz w:val="24"/>
+          <w:szCs w:val="24"/>
+          <w:lang w:val="es-419"/>
+        </w:rPr>
+        <w:t>: Disponible gratuitamente como software de código abierto.</w:t>
+      </w:r>
+    </w:p>
+    <w:p>
+      <w:pPr>
+        <w:pStyle w:val="ListParagraph"/>
+        <w:numPr>
+          <w:ilvl w:val="0"/>
+          <w:numId w:val="3"/>
+        </w:numPr>
+        <w:jc w:val="both"/>
+        <w:rPr>
+          <w:rFonts w:ascii="Arial" w:hAnsi="Arial" w:cs="Arial"/>
+          <w:bCs/>
+          <w:sz w:val="24"/>
+          <w:szCs w:val="24"/>
+          <w:lang w:val="es-419"/>
+        </w:rPr>
+      </w:pPr>
+      <w:r>
+        <w:rPr>
+          <w:rFonts w:ascii="Arial" w:hAnsi="Arial" w:cs="Arial"/>
+          <w:bCs/>
+          <w:sz w:val="24"/>
+          <w:szCs w:val="24"/>
+          <w:lang w:val="es-419"/>
+        </w:rPr>
+        <w:t>SQLite: Disponible de forma gratuita como biblioteca de dominio público.</w:t>
+      </w:r>
+    </w:p>
+    <w:p>
+      <w:pPr>
+        <w:pStyle w:val="ListParagraph"/>
+        <w:numPr>
+          <w:ilvl w:val="0"/>
+          <w:numId w:val="3"/>
+        </w:numPr>
+        <w:jc w:val="both"/>
+        <w:rPr>
+          <w:rFonts w:ascii="Arial" w:hAnsi="Arial" w:cs="Arial"/>
+          <w:bCs/>
+          <w:sz w:val="24"/>
+          <w:szCs w:val="24"/>
+          <w:lang w:val="es-419"/>
+        </w:rPr>
+      </w:pPr>
+      <w:r>
+        <w:rPr>
+          <w:rFonts w:ascii="Arial" w:hAnsi="Arial" w:cs="Arial"/>
+          <w:bCs/>
+          <w:sz w:val="24"/>
+          <w:szCs w:val="24"/>
+          <w:lang w:val="es-419"/>
+        </w:rPr>
+        <w:t>PostgreSQL: Disponible de forma gratuita como sistema de código abierto.</w:t>
+      </w:r>
+    </w:p>
+    <w:p>
+      <w:pPr>
+        <w:jc w:val="both"/>
+        <w:rPr>
+          <w:rFonts w:ascii="Arial" w:hAnsi="Arial" w:cs="Arial"/>
+          <w:bCs/>
+          <w:sz w:val="24"/>
+          <w:szCs w:val="24"/>
+          <w:lang w:val="es-419"/>
+        </w:rPr>
+      </w:pPr>
+    </w:p>
+    <w:p>
+      <w:pPr>
+        <w:jc w:val="both"/>
+        <w:rPr>
+          <w:rFonts w:ascii="Arial" w:hAnsi="Arial" w:cs="Arial"/>
+          <w:bCs/>
+          <w:sz w:val="24"/>
+          <w:szCs w:val="24"/>
+          <w:lang w:val="es-419"/>
+        </w:rPr>
+      </w:pPr>
+      <w:r>
+        <w:rPr>
+          <w:rFonts w:ascii="Arial" w:hAnsi="Arial" w:cs="Arial"/>
+          <w:bCs/>
+          <w:sz w:val="24"/>
+          <w:szCs w:val="24"/>
+          <w:lang w:val="es-419"/>
+        </w:rPr>
+        <w:t>SGBD d</w:t>
+      </w:r>
+      <w:r>
+        <w:rPr>
+          <w:rFonts w:ascii="Arial" w:hAnsi="Arial" w:cs="Arial"/>
+          <w:bCs/>
+          <w:sz w:val="24"/>
+          <w:szCs w:val="24"/>
+          <w:lang w:val="es-419"/>
+        </w:rPr>
+        <w:t xml:space="preserve">e </w:t>
+      </w:r>
+      <w:r>
+        <w:rPr>
+          <w:rFonts w:ascii="Arial" w:hAnsi="Arial" w:cs="Arial"/>
+          <w:bCs/>
+          <w:sz w:val="24"/>
+          <w:szCs w:val="24"/>
+          <w:lang w:val="es-419"/>
+        </w:rPr>
+        <w:t>p</w:t>
+      </w:r>
+      <w:r>
+        <w:rPr>
+          <w:rFonts w:ascii="Arial" w:hAnsi="Arial" w:cs="Arial"/>
+          <w:bCs/>
+          <w:sz w:val="24"/>
+          <w:szCs w:val="24"/>
+          <w:lang w:val="es-419"/>
+        </w:rPr>
+        <w:t>aga:</w:t>
+      </w:r>
+    </w:p>
+    <w:p>
+      <w:pPr>
+        <w:pStyle w:val="ListParagraph"/>
+        <w:numPr>
+          <w:ilvl w:val="0"/>
+          <w:numId w:val="4"/>
+        </w:numPr>
+        <w:jc w:val="both"/>
+        <w:rPr>
+          <w:rFonts w:ascii="Arial" w:hAnsi="Arial" w:cs="Arial"/>
+          <w:bCs/>
+          <w:sz w:val="24"/>
+          <w:szCs w:val="24"/>
+          <w:lang w:val="es-419"/>
+        </w:rPr>
+      </w:pPr>
+      <w:r>
+        <w:rPr>
+          <w:rFonts w:ascii="Arial" w:hAnsi="Arial" w:cs="Arial"/>
+          <w:bCs/>
+          <w:sz w:val="24"/>
+          <w:szCs w:val="24"/>
+          <w:lang w:val="es-419"/>
+        </w:rPr>
+        <w:t>Azure Cosmos DB: Servicio de pago, pero ofrece un período de prueba gratuita.</w:t>
+      </w:r>
+    </w:p>
+    <w:p>
+      <w:pPr>
+        <w:pStyle w:val="ListParagraph"/>
+        <w:numPr>
+          <w:ilvl w:val="0"/>
+          <w:numId w:val="4"/>
+        </w:numPr>
+        <w:jc w:val="both"/>
+        <w:rPr>
+          <w:rFonts w:ascii="Arial" w:hAnsi="Arial" w:cs="Arial"/>
+          <w:bCs/>
+          <w:sz w:val="24"/>
+          <w:szCs w:val="24"/>
+          <w:lang w:val="es-419"/>
+        </w:rPr>
+      </w:pPr>
+      <w:proofErr w:type="spellStart"/>
+      <w:r>
+        <w:rPr>
+          <w:rFonts w:ascii="Arial" w:hAnsi="Arial" w:cs="Arial"/>
+          <w:bCs/>
+          <w:sz w:val="24"/>
+          <w:szCs w:val="24"/>
+          <w:lang w:val="es-419"/>
+        </w:rPr>
+        <w:t>RavenDB</w:t>
+      </w:r>
+      <w:proofErr w:type="spellEnd"/>
+      <w:r>
+        <w:rPr>
+          <w:rFonts w:ascii="Arial" w:hAnsi="Arial" w:cs="Arial"/>
+          <w:bCs/>
+          <w:sz w:val="24"/>
+          <w:szCs w:val="24"/>
+          <w:lang w:val="es-419"/>
+        </w:rPr>
+        <w:t>: Base de datos de pago con una versión comunitaria gratuita limitada y un período de prueba para las versiones empresariales.</w:t>
+      </w:r>
+    </w:p>
+    <w:p>
+      <w:pPr>
+        <w:pStyle w:val="ListParagraph"/>
+        <w:numPr>
+          <w:ilvl w:val="0"/>
+          <w:numId w:val="4"/>
+        </w:numPr>
+        <w:jc w:val="both"/>
+        <w:rPr>
+          <w:rFonts w:ascii="Arial" w:hAnsi="Arial" w:cs="Arial"/>
+          <w:bCs/>
+          <w:sz w:val="24"/>
+          <w:szCs w:val="24"/>
+          <w:lang w:val="es-419"/>
+        </w:rPr>
+      </w:pPr>
+      <w:proofErr w:type="spellStart"/>
+      <w:r>
+        <w:rPr>
+          <w:rFonts w:ascii="Arial" w:hAnsi="Arial" w:cs="Arial"/>
+          <w:bCs/>
+          <w:sz w:val="24"/>
+          <w:szCs w:val="24"/>
+          <w:lang w:val="es-419"/>
+        </w:rPr>
+        <w:t>ObjectDB</w:t>
+      </w:r>
+      <w:proofErr w:type="spellEnd"/>
+      <w:r>
+        <w:rPr>
+          <w:rFonts w:ascii="Arial" w:hAnsi="Arial" w:cs="Arial"/>
+          <w:bCs/>
+          <w:sz w:val="24"/>
+          <w:szCs w:val="24"/>
+          <w:lang w:val="es-419"/>
+        </w:rPr>
+        <w:t>: Es de pago, pero ofrece una versión de evaluación gratuita.</w:t>
+      </w:r>
+    </w:p>
+    <w:p>
+      <w:pPr>
+        <w:pStyle w:val="ListParagraph"/>
+        <w:numPr>
+          <w:ilvl w:val="0"/>
+          <w:numId w:val="4"/>
+        </w:numPr>
+        <w:jc w:val="both"/>
+        <w:rPr>
+          <w:rFonts w:ascii="Arial" w:hAnsi="Arial" w:cs="Arial"/>
+          <w:bCs/>
+          <w:sz w:val="24"/>
+          <w:szCs w:val="24"/>
+          <w:lang w:val="es-419"/>
+        </w:rPr>
+      </w:pPr>
+      <w:r>
+        <w:rPr>
+          <w:rFonts w:ascii="Arial" w:hAnsi="Arial" w:cs="Arial"/>
+          <w:bCs/>
+          <w:sz w:val="24"/>
+          <w:szCs w:val="24"/>
+          <w:lang w:val="es-419"/>
+        </w:rPr>
+        <w:lastRenderedPageBreak/>
+        <w:t>Microsoft SQL Server: Tiene ediciones pagas, pero ofrece una versión Express gratuita con limitaciones y un período de prueba para las versiones completas.</w:t>
+      </w:r>
+    </w:p>
+    <w:p>
+      <w:pPr>
+        <w:pStyle w:val="ListParagraph"/>
+        <w:numPr>
+          <w:ilvl w:val="0"/>
+          <w:numId w:val="4"/>
+        </w:numPr>
+        <w:jc w:val="both"/>
+        <w:rPr>
+          <w:rFonts w:ascii="Arial" w:hAnsi="Arial" w:cs="Arial"/>
+          <w:bCs/>
+          <w:sz w:val="24"/>
+          <w:szCs w:val="24"/>
+          <w:lang w:val="es-419"/>
+        </w:rPr>
+      </w:pPr>
+      <w:r>
+        <w:rPr>
+          <w:rFonts w:ascii="Arial" w:hAnsi="Arial" w:cs="Arial"/>
+          <w:bCs/>
+          <w:sz w:val="24"/>
+          <w:szCs w:val="24"/>
+          <w:lang w:val="es-419"/>
+        </w:rPr>
+        <w:t>Oracle: Ofrece ediciones de pago con una versión gratuita limitada (Oracle XE) y un período de prueba para las versiones completas.</w:t>
+      </w:r>
+    </w:p>
+    <w:p>
+      <w:pPr>
+        <w:jc w:val="both"/>
+        <w:rPr>
+          <w:rFonts w:ascii="Arial" w:hAnsi="Arial" w:cs="Arial"/>
+          <w:bCs/>
+          <w:sz w:val="24"/>
+          <w:szCs w:val="24"/>
+          <w:lang w:val="es-419"/>
+        </w:rPr>
+      </w:pPr>
+    </w:p>
+    <w:p>
+      <w:pPr>
+        <w:jc w:val="both"/>
+        <w:rPr>
+          <w:rFonts w:ascii="Arial" w:hAnsi="Arial" w:cs="Arial"/>
+          <w:bCs/>
+          <w:sz w:val="24"/>
+          <w:szCs w:val="24"/>
+          <w:lang w:val="es-419"/>
+        </w:rPr>
+      </w:pPr>
+      <w:r>
+        <w:rPr>
+          <w:rFonts w:ascii="Arial" w:hAnsi="Arial" w:cs="Arial"/>
+          <w:bCs/>
+          <w:sz w:val="24"/>
+          <w:szCs w:val="24"/>
+          <w:lang w:val="es-419"/>
+        </w:rPr>
+        <w:t>SGBD c</w:t>
+      </w:r>
+      <w:r>
+        <w:rPr>
+          <w:rFonts w:ascii="Arial" w:hAnsi="Arial" w:cs="Arial"/>
+          <w:bCs/>
+          <w:sz w:val="24"/>
+          <w:szCs w:val="24"/>
+          <w:lang w:val="es-419"/>
+        </w:rPr>
+        <w:t>on período de prueba:</w:t>
+      </w:r>
+    </w:p>
+    <w:p>
+      <w:pPr>
+        <w:pStyle w:val="ListParagraph"/>
+        <w:numPr>
+          <w:ilvl w:val="0"/>
+          <w:numId w:val="4"/>
+        </w:numPr>
+        <w:jc w:val="both"/>
+        <w:rPr>
+          <w:rFonts w:ascii="Arial" w:hAnsi="Arial" w:cs="Arial"/>
+          <w:bCs/>
+          <w:sz w:val="24"/>
+          <w:szCs w:val="24"/>
+          <w:lang w:val="es-419"/>
+        </w:rPr>
+      </w:pPr>
+      <w:r>
+        <w:rPr>
+          <w:rFonts w:ascii="Arial" w:hAnsi="Arial" w:cs="Arial"/>
+          <w:bCs/>
+          <w:sz w:val="24"/>
+          <w:szCs w:val="24"/>
+          <w:lang w:val="es-419"/>
+        </w:rPr>
+        <w:t>Azure Cosmos DB</w:t>
+      </w:r>
+    </w:p>
+    <w:p>
+      <w:pPr>
+        <w:pStyle w:val="ListParagraph"/>
+        <w:numPr>
+          <w:ilvl w:val="0"/>
+          <w:numId w:val="4"/>
+        </w:numPr>
+        <w:jc w:val="both"/>
+        <w:rPr>
+          <w:rFonts w:ascii="Arial" w:hAnsi="Arial" w:cs="Arial"/>
+          <w:bCs/>
+          <w:sz w:val="24"/>
+          <w:szCs w:val="24"/>
+          <w:lang w:val="en-US"/>
+        </w:rPr>
+      </w:pPr>
+      <w:proofErr w:type="spellStart"/>
+      <w:r>
+        <w:rPr>
+          <w:rFonts w:ascii="Arial" w:hAnsi="Arial" w:cs="Arial"/>
+          <w:bCs/>
+          <w:sz w:val="24"/>
+          <w:szCs w:val="24"/>
+          <w:lang w:val="en-US"/>
+        </w:rPr>
+        <w:t>RavenDB</w:t>
+      </w:r>
+      <w:proofErr w:type="spellEnd"/>
+    </w:p>
+    <w:p>
+      <w:pPr>
+        <w:pStyle w:val="ListParagraph"/>
+        <w:numPr>
+          <w:ilvl w:val="0"/>
+          <w:numId w:val="4"/>
+        </w:numPr>
+        <w:jc w:val="both"/>
+        <w:rPr>
+          <w:rFonts w:ascii="Arial" w:hAnsi="Arial" w:cs="Arial"/>
+          <w:bCs/>
+          <w:sz w:val="24"/>
+          <w:szCs w:val="24"/>
+          <w:lang w:val="en-US"/>
+        </w:rPr>
+      </w:pPr>
+      <w:proofErr w:type="spellStart"/>
+      <w:r>
+        <w:rPr>
+          <w:rFonts w:ascii="Arial" w:hAnsi="Arial" w:cs="Arial"/>
+          <w:bCs/>
+          <w:sz w:val="24"/>
+          <w:szCs w:val="24"/>
+          <w:lang w:val="en-US"/>
+        </w:rPr>
+        <w:t>ObjectDB</w:t>
+      </w:r>
+      <w:proofErr w:type="spellEnd"/>
+    </w:p>
+    <w:p>
+      <w:pPr>
+        <w:pStyle w:val="ListParagraph"/>
+        <w:numPr>
+          <w:ilvl w:val="0"/>
+          <w:numId w:val="4"/>
+        </w:numPr>
+        <w:jc w:val="both"/>
+        <w:rPr>
+          <w:rFonts w:ascii="Arial" w:hAnsi="Arial" w:cs="Arial"/>
+          <w:bCs/>
+          <w:sz w:val="24"/>
+          <w:szCs w:val="24"/>
+          <w:lang w:val="en-US"/>
+        </w:rPr>
+      </w:pPr>
+      <w:r>
+        <w:rPr>
+          <w:rFonts w:ascii="Arial" w:hAnsi="Arial" w:cs="Arial"/>
+          <w:bCs/>
+          <w:sz w:val="24"/>
+          <w:szCs w:val="24"/>
+          <w:lang w:val="en-US"/>
+        </w:rPr>
+        <w:t>Microsoft SQL Server</w:t>
+      </w:r>
+    </w:p>
+    <w:p>
+      <w:pPr>
+        <w:pStyle w:val="ListParagraph"/>
+        <w:numPr>
+          <w:ilvl w:val="0"/>
+          <w:numId w:val="4"/>
+        </w:numPr>
+        <w:jc w:val="both"/>
+        <w:rPr>
+          <w:rFonts w:ascii="Arial" w:hAnsi="Arial" w:cs="Arial"/>
+          <w:bCs/>
+          <w:sz w:val="24"/>
+          <w:szCs w:val="24"/>
+          <w:lang w:val="en-US"/>
+        </w:rPr>
+      </w:pPr>
+      <w:r>
+        <w:rPr>
+          <w:rFonts w:ascii="Arial" w:hAnsi="Arial" w:cs="Arial"/>
+          <w:bCs/>
+          <w:sz w:val="24"/>
+          <w:szCs w:val="24"/>
+          <w:lang w:val="en-US"/>
+        </w:rPr>
+        <w:t>Oracle</w:t>
+      </w:r>
+    </w:p>
+    <w:p>
+      <w:pPr>
+        <w:jc w:val="both"/>
+        <w:rPr>
+          <w:rFonts w:ascii="Arial" w:hAnsi="Arial" w:cs="Arial"/>
+          <w:bCs/>
+          <w:sz w:val="24"/>
+          <w:szCs w:val="24"/>
+          <w:lang w:val="en-US"/>
+        </w:rPr>
+      </w:pPr>
+    </w:p>
+    <w:p>
+      <w:pPr>
+        <w:jc w:val="both"/>
+        <w:rPr>
+          <w:rFonts w:ascii="Arial" w:hAnsi="Arial" w:cs="Arial"/>
+          <w:bCs/>
+          <w:sz w:val="24"/>
+          <w:szCs w:val="24"/>
+          <w:lang w:val="es-419"/>
+        </w:rPr>
+      </w:pPr>
+      <w:r>
+        <w:rPr>
+          <w:rFonts w:ascii="Arial" w:hAnsi="Arial" w:cs="Arial"/>
+          <w:bCs/>
+          <w:sz w:val="24"/>
+          <w:szCs w:val="24"/>
+          <w:lang w:val="es-419"/>
+        </w:rPr>
+        <w:t>Conclusión:</w:t>
+      </w:r>
+    </w:p>
+    <w:p>
+      <w:pPr>
+        <w:jc w:val="both"/>
+        <w:rPr>
+          <w:rFonts w:ascii="Arial" w:hAnsi="Arial" w:cs="Arial"/>
+          <w:bCs/>
+          <w:sz w:val="24"/>
+          <w:szCs w:val="24"/>
+          <w:lang w:val="es-419"/>
+        </w:rPr>
+      </w:pPr>
+      <w:r>
+        <w:rPr>
+          <w:rFonts w:ascii="Arial" w:hAnsi="Arial" w:cs="Arial"/>
+          <w:bCs/>
+          <w:sz w:val="24"/>
+          <w:szCs w:val="24"/>
+          <w:lang w:val="es-419"/>
+        </w:rPr>
+        <w:t>Las bases de datos relacionales y no relacionales ofrecen distintas ventajas y desventajas, adecuándose a diferentes necesidades y escenarios de uso. Las bases de datos relacionales, estructuradas en tablas y con esquemas fijos, son ideales para garantizar la integridad de los datos y las relaciones complejas</w:t>
+      </w:r>
+      <w:r>
+        <w:rPr>
+          <w:rFonts w:ascii="Arial" w:hAnsi="Arial" w:cs="Arial"/>
+          <w:bCs/>
+          <w:sz w:val="24"/>
+          <w:szCs w:val="24"/>
+          <w:lang w:val="es-419"/>
+        </w:rPr>
+        <w:t xml:space="preserve">. </w:t>
+      </w:r>
+    </w:p>
+    <w:p>
+      <w:pPr>
+        <w:jc w:val="both"/>
+        <w:rPr>
+          <w:rFonts w:ascii="Arial" w:hAnsi="Arial" w:cs="Arial"/>
+          <w:bCs/>
+          <w:sz w:val="24"/>
+          <w:szCs w:val="24"/>
+          <w:lang w:val="es-419"/>
+        </w:rPr>
+      </w:pPr>
+      <w:r>
+        <w:rPr>
+          <w:rFonts w:ascii="Arial" w:hAnsi="Arial" w:cs="Arial"/>
+          <w:bCs/>
+          <w:sz w:val="24"/>
+          <w:szCs w:val="24"/>
+          <w:lang w:val="es-419"/>
+        </w:rPr>
+        <w:t xml:space="preserve">Por otro lado, las bases de datos no relacionales, flexibles en su esquema y capaces de escalar horizontalmente, se adaptan mejor a grandes volúmenes de datos, estructuras variadas y entornos que requieren alta disponibilidad. </w:t>
+      </w:r>
+    </w:p>
+    <w:p>
+      <w:pPr>
+        <w:jc w:val="both"/>
+        <w:rPr>
+          <w:rFonts w:ascii="Arial" w:hAnsi="Arial" w:cs="Arial"/>
+          <w:bCs/>
+          <w:sz w:val="24"/>
+          <w:szCs w:val="24"/>
+          <w:lang w:val="es-419"/>
+        </w:rPr>
+      </w:pPr>
+      <w:r>
+        <w:rPr>
+          <w:rFonts w:ascii="Arial" w:hAnsi="Arial" w:cs="Arial"/>
+          <w:bCs/>
+          <w:sz w:val="24"/>
+          <w:szCs w:val="24"/>
+          <w:lang w:val="es-419"/>
+        </w:rPr>
+        <w:t>La elección entre una u otra depende de los requisitos específicos del proyecto, como la consistencia de datos, la escalabilidad, la velocidad de las consultas y la complejidad de las relaciones entre los datos.</w:t>
+      </w:r>
+    </w:p>
+    <w:p>
+      <w:pPr>
+        <w:jc w:val="both"/>
+        <w:rPr>
+          <w:rFonts w:ascii="Arial" w:hAnsi="Arial" w:cs="Arial"/>
+          <w:bCs/>
+          <w:sz w:val="24"/>
+          <w:szCs w:val="24"/>
+          <w:lang w:val="es-419"/>
+        </w:rPr>
+      </w:pPr>
+    </w:p>
+    <w:p>
+      <w:pPr>
+        <w:jc w:val="both"/>
+        <w:rPr>
+          <w:rFonts w:ascii="Arial" w:hAnsi="Arial" w:cs="Arial"/>
+          <w:bCs/>
+          <w:sz w:val="24"/>
+          <w:szCs w:val="24"/>
+          <w:lang w:val="es-419"/>
+        </w:rPr>
+      </w:pPr>
+      <w:r>
+        <w:rPr>
+          <w:rFonts w:ascii="Arial" w:hAnsi="Arial" w:cs="Arial"/>
+          <w:bCs/>
+          <w:sz w:val="24"/>
+          <w:szCs w:val="24"/>
+          <w:lang w:val="es-419"/>
+        </w:rPr>
+        <w:t>Referencias</w:t>
+      </w:r>
+    </w:p>
+    <w:p>
+      <w:pPr>
+        <w:pStyle w:val="ListParagraph"/>
+        <w:numPr>
+          <w:ilvl w:val="0"/>
+          <w:numId w:val="4"/>
+        </w:numPr>
+        <w:jc w:val="both"/>
+        <w:rPr>
+          <w:rFonts w:ascii="Arial" w:hAnsi="Arial" w:cs="Arial"/>
+          <w:bCs/>
+          <w:sz w:val="24"/>
+          <w:szCs w:val="24"/>
+          <w:lang w:val="es-419"/>
+        </w:rPr>
+      </w:pPr>
+      <w:hyperlink r:id="rId10" w:history="1">
+        <w:r>
+          <w:rPr>
+            <w:rStyle w:val="Hyperlink"/>
+            <w:rFonts w:ascii="Arial" w:hAnsi="Arial" w:cs="Arial"/>
+            <w:bCs/>
+            <w:sz w:val="24"/>
+            <w:szCs w:val="24"/>
+            <w:lang w:val="es-419"/>
+          </w:rPr>
+          <w:t>https://www.inesem.es/revistadigital/informatica-y-tics/los-gestores-de-bases-de-datos-mas-usados/</w:t>
+        </w:r>
+      </w:hyperlink>
+    </w:p>
+    <w:p>
+      <w:pPr>
+        <w:pStyle w:val="ListParagraph"/>
+        <w:numPr>
+          <w:ilvl w:val="0"/>
+          <w:numId w:val="4"/>
+        </w:numPr>
+        <w:jc w:val="both"/>
+        <w:rPr>
+          <w:rFonts w:ascii="Arial" w:hAnsi="Arial" w:cs="Arial"/>
+          <w:bCs/>
+          <w:sz w:val="24"/>
+          <w:szCs w:val="24"/>
+          <w:lang w:val="es-419"/>
+        </w:rPr>
+      </w:pPr>
+      <w:hyperlink r:id="rId11" w:history="1">
+        <w:r>
+          <w:rPr>
+            <w:rStyle w:val="Hyperlink"/>
+            <w:rFonts w:ascii="Arial" w:hAnsi="Arial" w:cs="Arial"/>
+            <w:bCs/>
+            <w:sz w:val="24"/>
+            <w:szCs w:val="24"/>
+            <w:lang w:val="es-419"/>
+          </w:rPr>
+          <w:t>https://seatable.io/es/online-datenbank-kostenlos/</w:t>
+        </w:r>
+      </w:hyperlink>
+    </w:p>
+    <w:p>
+      <w:pPr>
+        <w:jc w:val="both"/>
+        <w:rPr>
+          <w:rFonts w:ascii="Arial" w:hAnsi="Arial" w:cs="Arial"/>
+          <w:bCs/>
+          <w:sz w:val="24"/>
+          <w:szCs w:val="24"/>
+          <w:lang w:val="es-419"/>
         </w:rPr>
       </w:pPr>
     </w:p>
@@ -461,6 +2076,586 @@
     </w:sectPr>
   </w:body>
 </w:document>
+</file>
+
+<file path=word/numbering.xml><?xml version="1.0" encoding="utf-8"?>
+<w:numbering xmlns:wpc="http://schemas.microsoft.com/office/word/2010/wordprocessingCanvas" xmlns:cx="http://schemas.microsoft.com/office/drawing/2014/chartex" xmlns:cx1="http://schemas.microsoft.com/office/drawing/2015/9/8/chartex" xmlns:cx2="http://schemas.microsoft.com/office/drawing/2015/10/21/chartex" xmlns:cx3="http://schemas.microsoft.com/office/drawing/2016/5/9/chartex" xmlns:cx4="http://schemas.microsoft.com/office/drawing/2016/5/10/chartex" xmlns:cx5="http://schemas.microsoft.com/office/drawing/2016/5/11/chartex" xmlns:cx6="http://schemas.microsoft.com/office/drawing/2016/5/12/chartex" xmlns:cx7="http://schemas.microsoft.com/office/drawing/2016/5/13/chartex" xmlns:cx8="http://schemas.microsoft.com/office/drawing/2016/5/14/chartex" xmlns:mc="http://schemas.openxmlformats.org/markup-compatibility/2006" xmlns:aink="http://schemas.microsoft.com/office/drawing/2016/ink" xmlns:am3d="http://schemas.microsoft.com/office/drawing/2017/model3d" xmlns:o="urn:schemas-microsoft-com:office:office" xmlns:oel="http://schemas.microsoft.com/office/2019/extlst" xmlns:r="http://schemas.openxmlformats.org/officeDocument/2006/relationships" xmlns:m="http://schemas.openxmlformats.org/officeDocument/2006/math" xmlns:v="urn:schemas-microsoft-com:vml" xmlns:wp14="http://schemas.microsoft.com/office/word/2010/wordprocessingDrawing" xmlns:wp="http://schemas.openxmlformats.org/drawingml/2006/wordprocessingDrawing" xmlns:w10="urn:schemas-microsoft-com:office:word" xmlns:w="http://schemas.openxmlformats.org/wordprocessingml/2006/main" xmlns:w14="http://schemas.microsoft.com/office/word/2010/wordml" xmlns:w15="http://schemas.microsoft.com/office/word/2012/wordml" xmlns:w16cex="http://schemas.microsoft.com/office/word/2018/wordml/cex" xmlns:w16cid="http://schemas.microsoft.com/office/word/2016/wordml/cid" xmlns:w16="http://schemas.microsoft.com/office/word/2018/wordml" xmlns:w16sdtdh="http://schemas.microsoft.com/office/word/2020/wordml/sdtdatahash" xmlns:w16se="http://schemas.microsoft.com/office/word/2015/wordml/symex" xmlns:wpg="http://schemas.microsoft.com/office/word/2010/wordprocessingGroup" xmlns:wpi="http://schemas.microsoft.com/office/word/2010/wordprocessingInk" xmlns:wne="http://schemas.microsoft.com/office/word/2006/wordml" xmlns:wps="http://schemas.microsoft.com/office/word/2010/wordprocessingShape" mc:Ignorable="w14 w15 w16se w16cid w16 w16cex w16sdtdh wp14">
+  <w:abstractNum w:abstractNumId="0" w15:restartNumberingAfterBreak="0">
+    <w:nsid w:val="13933286"/>
+    <w:multiLevelType w:val="hybridMultilevel"/>
+    <w:tmpl w:val="1B8E9BD0"/>
+    <w:lvl w:ilvl="0" w:tplc="AE28D120">
+      <w:numFmt w:val="bullet"/>
+      <w:lvlText w:val="-"/>
+      <w:lvlJc w:val="left"/>
+      <w:pPr>
+        <w:ind w:left="720" w:hanging="360"/>
+      </w:pPr>
+      <w:rPr>
+        <w:rFonts w:ascii="Arial" w:eastAsia="Calibri" w:hAnsi="Arial" w:cs="Arial" w:hint="default"/>
+      </w:rPr>
+    </w:lvl>
+    <w:lvl w:ilvl="1" w:tplc="04090003" w:tentative="1">
+      <w:start w:val="1"/>
+      <w:numFmt w:val="bullet"/>
+      <w:lvlText w:val="o"/>
+      <w:lvlJc w:val="left"/>
+      <w:pPr>
+        <w:ind w:left="1440" w:hanging="360"/>
+      </w:pPr>
+      <w:rPr>
+        <w:rFonts w:ascii="Courier New" w:hAnsi="Courier New" w:cs="Courier New" w:hint="default"/>
+      </w:rPr>
+    </w:lvl>
+    <w:lvl w:ilvl="2" w:tplc="04090005" w:tentative="1">
+      <w:start w:val="1"/>
+      <w:numFmt w:val="bullet"/>
+      <w:lvlText w:val=""/>
+      <w:lvlJc w:val="left"/>
+      <w:pPr>
+        <w:ind w:left="2160" w:hanging="360"/>
+      </w:pPr>
+      <w:rPr>
+        <w:rFonts w:ascii="Wingdings" w:hAnsi="Wingdings" w:hint="default"/>
+      </w:rPr>
+    </w:lvl>
+    <w:lvl w:ilvl="3" w:tplc="04090001" w:tentative="1">
+      <w:start w:val="1"/>
+      <w:numFmt w:val="bullet"/>
+      <w:lvlText w:val=""/>
+      <w:lvlJc w:val="left"/>
+      <w:pPr>
+        <w:ind w:left="2880" w:hanging="360"/>
+      </w:pPr>
+      <w:rPr>
+        <w:rFonts w:ascii="Symbol" w:hAnsi="Symbol" w:hint="default"/>
+      </w:rPr>
+    </w:lvl>
+    <w:lvl w:ilvl="4" w:tplc="04090003" w:tentative="1">
+      <w:start w:val="1"/>
+      <w:numFmt w:val="bullet"/>
+      <w:lvlText w:val="o"/>
+      <w:lvlJc w:val="left"/>
+      <w:pPr>
+        <w:ind w:left="3600" w:hanging="360"/>
+      </w:pPr>
+      <w:rPr>
+        <w:rFonts w:ascii="Courier New" w:hAnsi="Courier New" w:cs="Courier New" w:hint="default"/>
+      </w:rPr>
+    </w:lvl>
+    <w:lvl w:ilvl="5" w:tplc="04090005" w:tentative="1">
+      <w:start w:val="1"/>
+      <w:numFmt w:val="bullet"/>
+      <w:lvlText w:val=""/>
+      <w:lvlJc w:val="left"/>
+      <w:pPr>
+        <w:ind w:left="4320" w:hanging="360"/>
+      </w:pPr>
+      <w:rPr>
+        <w:rFonts w:ascii="Wingdings" w:hAnsi="Wingdings" w:hint="default"/>
+      </w:rPr>
+    </w:lvl>
+    <w:lvl w:ilvl="6" w:tplc="04090001" w:tentative="1">
+      <w:start w:val="1"/>
+      <w:numFmt w:val="bullet"/>
+      <w:lvlText w:val=""/>
+      <w:lvlJc w:val="left"/>
+      <w:pPr>
+        <w:ind w:left="5040" w:hanging="360"/>
+      </w:pPr>
+      <w:rPr>
+        <w:rFonts w:ascii="Symbol" w:hAnsi="Symbol" w:hint="default"/>
+      </w:rPr>
+    </w:lvl>
+    <w:lvl w:ilvl="7" w:tplc="04090003" w:tentative="1">
+      <w:start w:val="1"/>
+      <w:numFmt w:val="bullet"/>
+      <w:lvlText w:val="o"/>
+      <w:lvlJc w:val="left"/>
+      <w:pPr>
+        <w:ind w:left="5760" w:hanging="360"/>
+      </w:pPr>
+      <w:rPr>
+        <w:rFonts w:ascii="Courier New" w:hAnsi="Courier New" w:cs="Courier New" w:hint="default"/>
+      </w:rPr>
+    </w:lvl>
+    <w:lvl w:ilvl="8" w:tplc="04090005" w:tentative="1">
+      <w:start w:val="1"/>
+      <w:numFmt w:val="bullet"/>
+      <w:lvlText w:val=""/>
+      <w:lvlJc w:val="left"/>
+      <w:pPr>
+        <w:ind w:left="6480" w:hanging="360"/>
+      </w:pPr>
+      <w:rPr>
+        <w:rFonts w:ascii="Wingdings" w:hAnsi="Wingdings" w:hint="default"/>
+      </w:rPr>
+    </w:lvl>
+  </w:abstractNum>
+  <w:abstractNum w:abstractNumId="1" w15:restartNumberingAfterBreak="0">
+    <w:nsid w:val="366F0DFF"/>
+    <w:multiLevelType w:val="hybridMultilevel"/>
+    <w:tmpl w:val="20C0D04A"/>
+    <w:lvl w:ilvl="0" w:tplc="AE28D120">
+      <w:numFmt w:val="bullet"/>
+      <w:lvlText w:val="-"/>
+      <w:lvlJc w:val="left"/>
+      <w:pPr>
+        <w:ind w:left="720" w:hanging="360"/>
+      </w:pPr>
+      <w:rPr>
+        <w:rFonts w:ascii="Arial" w:eastAsia="Calibri" w:hAnsi="Arial" w:cs="Arial" w:hint="default"/>
+      </w:rPr>
+    </w:lvl>
+    <w:lvl w:ilvl="1" w:tplc="04090003" w:tentative="1">
+      <w:start w:val="1"/>
+      <w:numFmt w:val="bullet"/>
+      <w:lvlText w:val="o"/>
+      <w:lvlJc w:val="left"/>
+      <w:pPr>
+        <w:ind w:left="1440" w:hanging="360"/>
+      </w:pPr>
+      <w:rPr>
+        <w:rFonts w:ascii="Courier New" w:hAnsi="Courier New" w:cs="Courier New" w:hint="default"/>
+      </w:rPr>
+    </w:lvl>
+    <w:lvl w:ilvl="2" w:tplc="04090005" w:tentative="1">
+      <w:start w:val="1"/>
+      <w:numFmt w:val="bullet"/>
+      <w:lvlText w:val=""/>
+      <w:lvlJc w:val="left"/>
+      <w:pPr>
+        <w:ind w:left="2160" w:hanging="360"/>
+      </w:pPr>
+      <w:rPr>
+        <w:rFonts w:ascii="Wingdings" w:hAnsi="Wingdings" w:hint="default"/>
+      </w:rPr>
+    </w:lvl>
+    <w:lvl w:ilvl="3" w:tplc="04090001" w:tentative="1">
+      <w:start w:val="1"/>
+      <w:numFmt w:val="bullet"/>
+      <w:lvlText w:val=""/>
+      <w:lvlJc w:val="left"/>
+      <w:pPr>
+        <w:ind w:left="2880" w:hanging="360"/>
+      </w:pPr>
+      <w:rPr>
+        <w:rFonts w:ascii="Symbol" w:hAnsi="Symbol" w:hint="default"/>
+      </w:rPr>
+    </w:lvl>
+    <w:lvl w:ilvl="4" w:tplc="04090003" w:tentative="1">
+      <w:start w:val="1"/>
+      <w:numFmt w:val="bullet"/>
+      <w:lvlText w:val="o"/>
+      <w:lvlJc w:val="left"/>
+      <w:pPr>
+        <w:ind w:left="3600" w:hanging="360"/>
+      </w:pPr>
+      <w:rPr>
+        <w:rFonts w:ascii="Courier New" w:hAnsi="Courier New" w:cs="Courier New" w:hint="default"/>
+      </w:rPr>
+    </w:lvl>
+    <w:lvl w:ilvl="5" w:tplc="04090005" w:tentative="1">
+      <w:start w:val="1"/>
+      <w:numFmt w:val="bullet"/>
+      <w:lvlText w:val=""/>
+      <w:lvlJc w:val="left"/>
+      <w:pPr>
+        <w:ind w:left="4320" w:hanging="360"/>
+      </w:pPr>
+      <w:rPr>
+        <w:rFonts w:ascii="Wingdings" w:hAnsi="Wingdings" w:hint="default"/>
+      </w:rPr>
+    </w:lvl>
+    <w:lvl w:ilvl="6" w:tplc="04090001" w:tentative="1">
+      <w:start w:val="1"/>
+      <w:numFmt w:val="bullet"/>
+      <w:lvlText w:val=""/>
+      <w:lvlJc w:val="left"/>
+      <w:pPr>
+        <w:ind w:left="5040" w:hanging="360"/>
+      </w:pPr>
+      <w:rPr>
+        <w:rFonts w:ascii="Symbol" w:hAnsi="Symbol" w:hint="default"/>
+      </w:rPr>
+    </w:lvl>
+    <w:lvl w:ilvl="7" w:tplc="04090003" w:tentative="1">
+      <w:start w:val="1"/>
+      <w:numFmt w:val="bullet"/>
+      <w:lvlText w:val="o"/>
+      <w:lvlJc w:val="left"/>
+      <w:pPr>
+        <w:ind w:left="5760" w:hanging="360"/>
+      </w:pPr>
+      <w:rPr>
+        <w:rFonts w:ascii="Courier New" w:hAnsi="Courier New" w:cs="Courier New" w:hint="default"/>
+      </w:rPr>
+    </w:lvl>
+    <w:lvl w:ilvl="8" w:tplc="04090005" w:tentative="1">
+      <w:start w:val="1"/>
+      <w:numFmt w:val="bullet"/>
+      <w:lvlText w:val=""/>
+      <w:lvlJc w:val="left"/>
+      <w:pPr>
+        <w:ind w:left="6480" w:hanging="360"/>
+      </w:pPr>
+      <w:rPr>
+        <w:rFonts w:ascii="Wingdings" w:hAnsi="Wingdings" w:hint="default"/>
+      </w:rPr>
+    </w:lvl>
+  </w:abstractNum>
+  <w:abstractNum w:abstractNumId="2" w15:restartNumberingAfterBreak="0">
+    <w:nsid w:val="4E5D055B"/>
+    <w:multiLevelType w:val="hybridMultilevel"/>
+    <w:tmpl w:val="38CA188C"/>
+    <w:lvl w:ilvl="0" w:tplc="AE28D120">
+      <w:numFmt w:val="bullet"/>
+      <w:lvlText w:val="-"/>
+      <w:lvlJc w:val="left"/>
+      <w:pPr>
+        <w:ind w:left="720" w:hanging="360"/>
+      </w:pPr>
+      <w:rPr>
+        <w:rFonts w:ascii="Arial" w:eastAsia="Calibri" w:hAnsi="Arial" w:cs="Arial" w:hint="default"/>
+      </w:rPr>
+    </w:lvl>
+    <w:lvl w:ilvl="1" w:tplc="04090003" w:tentative="1">
+      <w:start w:val="1"/>
+      <w:numFmt w:val="bullet"/>
+      <w:lvlText w:val="o"/>
+      <w:lvlJc w:val="left"/>
+      <w:pPr>
+        <w:ind w:left="1440" w:hanging="360"/>
+      </w:pPr>
+      <w:rPr>
+        <w:rFonts w:ascii="Courier New" w:hAnsi="Courier New" w:cs="Courier New" w:hint="default"/>
+      </w:rPr>
+    </w:lvl>
+    <w:lvl w:ilvl="2" w:tplc="04090005" w:tentative="1">
+      <w:start w:val="1"/>
+      <w:numFmt w:val="bullet"/>
+      <w:lvlText w:val=""/>
+      <w:lvlJc w:val="left"/>
+      <w:pPr>
+        <w:ind w:left="2160" w:hanging="360"/>
+      </w:pPr>
+      <w:rPr>
+        <w:rFonts w:ascii="Wingdings" w:hAnsi="Wingdings" w:hint="default"/>
+      </w:rPr>
+    </w:lvl>
+    <w:lvl w:ilvl="3" w:tplc="04090001" w:tentative="1">
+      <w:start w:val="1"/>
+      <w:numFmt w:val="bullet"/>
+      <w:lvlText w:val=""/>
+      <w:lvlJc w:val="left"/>
+      <w:pPr>
+        <w:ind w:left="2880" w:hanging="360"/>
+      </w:pPr>
+      <w:rPr>
+        <w:rFonts w:ascii="Symbol" w:hAnsi="Symbol" w:hint="default"/>
+      </w:rPr>
+    </w:lvl>
+    <w:lvl w:ilvl="4" w:tplc="04090003" w:tentative="1">
+      <w:start w:val="1"/>
+      <w:numFmt w:val="bullet"/>
+      <w:lvlText w:val="o"/>
+      <w:lvlJc w:val="left"/>
+      <w:pPr>
+        <w:ind w:left="3600" w:hanging="360"/>
+      </w:pPr>
+      <w:rPr>
+        <w:rFonts w:ascii="Courier New" w:hAnsi="Courier New" w:cs="Courier New" w:hint="default"/>
+      </w:rPr>
+    </w:lvl>
+    <w:lvl w:ilvl="5" w:tplc="04090005" w:tentative="1">
+      <w:start w:val="1"/>
+      <w:numFmt w:val="bullet"/>
+      <w:lvlText w:val=""/>
+      <w:lvlJc w:val="left"/>
+      <w:pPr>
+        <w:ind w:left="4320" w:hanging="360"/>
+      </w:pPr>
+      <w:rPr>
+        <w:rFonts w:ascii="Wingdings" w:hAnsi="Wingdings" w:hint="default"/>
+      </w:rPr>
+    </w:lvl>
+    <w:lvl w:ilvl="6" w:tplc="04090001" w:tentative="1">
+      <w:start w:val="1"/>
+      <w:numFmt w:val="bullet"/>
+      <w:lvlText w:val=""/>
+      <w:lvlJc w:val="left"/>
+      <w:pPr>
+        <w:ind w:left="5040" w:hanging="360"/>
+      </w:pPr>
+      <w:rPr>
+        <w:rFonts w:ascii="Symbol" w:hAnsi="Symbol" w:hint="default"/>
+      </w:rPr>
+    </w:lvl>
+    <w:lvl w:ilvl="7" w:tplc="04090003" w:tentative="1">
+      <w:start w:val="1"/>
+      <w:numFmt w:val="bullet"/>
+      <w:lvlText w:val="o"/>
+      <w:lvlJc w:val="left"/>
+      <w:pPr>
+        <w:ind w:left="5760" w:hanging="360"/>
+      </w:pPr>
+      <w:rPr>
+        <w:rFonts w:ascii="Courier New" w:hAnsi="Courier New" w:cs="Courier New" w:hint="default"/>
+      </w:rPr>
+    </w:lvl>
+    <w:lvl w:ilvl="8" w:tplc="04090005" w:tentative="1">
+      <w:start w:val="1"/>
+      <w:numFmt w:val="bullet"/>
+      <w:lvlText w:val=""/>
+      <w:lvlJc w:val="left"/>
+      <w:pPr>
+        <w:ind w:left="6480" w:hanging="360"/>
+      </w:pPr>
+      <w:rPr>
+        <w:rFonts w:ascii="Wingdings" w:hAnsi="Wingdings" w:hint="default"/>
+      </w:rPr>
+    </w:lvl>
+  </w:abstractNum>
+  <w:abstractNum w:abstractNumId="3" w15:restartNumberingAfterBreak="0">
+    <w:nsid w:val="505E7738"/>
+    <w:multiLevelType w:val="hybridMultilevel"/>
+    <w:tmpl w:val="3C308CBC"/>
+    <w:lvl w:ilvl="0" w:tplc="AE28D120">
+      <w:numFmt w:val="bullet"/>
+      <w:lvlText w:val="-"/>
+      <w:lvlJc w:val="left"/>
+      <w:pPr>
+        <w:ind w:left="720" w:hanging="360"/>
+      </w:pPr>
+      <w:rPr>
+        <w:rFonts w:ascii="Arial" w:eastAsia="Calibri" w:hAnsi="Arial" w:cs="Arial" w:hint="default"/>
+      </w:rPr>
+    </w:lvl>
+    <w:lvl w:ilvl="1" w:tplc="04090003">
+      <w:start w:val="1"/>
+      <w:numFmt w:val="bullet"/>
+      <w:lvlText w:val="o"/>
+      <w:lvlJc w:val="left"/>
+      <w:pPr>
+        <w:ind w:left="1440" w:hanging="360"/>
+      </w:pPr>
+      <w:rPr>
+        <w:rFonts w:ascii="Courier New" w:hAnsi="Courier New" w:cs="Courier New" w:hint="default"/>
+      </w:rPr>
+    </w:lvl>
+    <w:lvl w:ilvl="2" w:tplc="04090005" w:tentative="1">
+      <w:start w:val="1"/>
+      <w:numFmt w:val="bullet"/>
+      <w:lvlText w:val=""/>
+      <w:lvlJc w:val="left"/>
+      <w:pPr>
+        <w:ind w:left="2160" w:hanging="360"/>
+      </w:pPr>
+      <w:rPr>
+        <w:rFonts w:ascii="Wingdings" w:hAnsi="Wingdings" w:hint="default"/>
+      </w:rPr>
+    </w:lvl>
+    <w:lvl w:ilvl="3" w:tplc="04090001" w:tentative="1">
+      <w:start w:val="1"/>
+      <w:numFmt w:val="bullet"/>
+      <w:lvlText w:val=""/>
+      <w:lvlJc w:val="left"/>
+      <w:pPr>
+        <w:ind w:left="2880" w:hanging="360"/>
+      </w:pPr>
+      <w:rPr>
+        <w:rFonts w:ascii="Symbol" w:hAnsi="Symbol" w:hint="default"/>
+      </w:rPr>
+    </w:lvl>
+    <w:lvl w:ilvl="4" w:tplc="04090003" w:tentative="1">
+      <w:start w:val="1"/>
+      <w:numFmt w:val="bullet"/>
+      <w:lvlText w:val="o"/>
+      <w:lvlJc w:val="left"/>
+      <w:pPr>
+        <w:ind w:left="3600" w:hanging="360"/>
+      </w:pPr>
+      <w:rPr>
+        <w:rFonts w:ascii="Courier New" w:hAnsi="Courier New" w:cs="Courier New" w:hint="default"/>
+      </w:rPr>
+    </w:lvl>
+    <w:lvl w:ilvl="5" w:tplc="04090005" w:tentative="1">
+      <w:start w:val="1"/>
+      <w:numFmt w:val="bullet"/>
+      <w:lvlText w:val=""/>
+      <w:lvlJc w:val="left"/>
+      <w:pPr>
+        <w:ind w:left="4320" w:hanging="360"/>
+      </w:pPr>
+      <w:rPr>
+        <w:rFonts w:ascii="Wingdings" w:hAnsi="Wingdings" w:hint="default"/>
+      </w:rPr>
+    </w:lvl>
+    <w:lvl w:ilvl="6" w:tplc="04090001" w:tentative="1">
+      <w:start w:val="1"/>
+      <w:numFmt w:val="bullet"/>
+      <w:lvlText w:val=""/>
+      <w:lvlJc w:val="left"/>
+      <w:pPr>
+        <w:ind w:left="5040" w:hanging="360"/>
+      </w:pPr>
+      <w:rPr>
+        <w:rFonts w:ascii="Symbol" w:hAnsi="Symbol" w:hint="default"/>
+      </w:rPr>
+    </w:lvl>
+    <w:lvl w:ilvl="7" w:tplc="04090003" w:tentative="1">
+      <w:start w:val="1"/>
+      <w:numFmt w:val="bullet"/>
+      <w:lvlText w:val="o"/>
+      <w:lvlJc w:val="left"/>
+      <w:pPr>
+        <w:ind w:left="5760" w:hanging="360"/>
+      </w:pPr>
+      <w:rPr>
+        <w:rFonts w:ascii="Courier New" w:hAnsi="Courier New" w:cs="Courier New" w:hint="default"/>
+      </w:rPr>
+    </w:lvl>
+    <w:lvl w:ilvl="8" w:tplc="04090005" w:tentative="1">
+      <w:start w:val="1"/>
+      <w:numFmt w:val="bullet"/>
+      <w:lvlText w:val=""/>
+      <w:lvlJc w:val="left"/>
+      <w:pPr>
+        <w:ind w:left="6480" w:hanging="360"/>
+      </w:pPr>
+      <w:rPr>
+        <w:rFonts w:ascii="Wingdings" w:hAnsi="Wingdings" w:hint="default"/>
+      </w:rPr>
+    </w:lvl>
+  </w:abstractNum>
+  <w:abstractNum w:abstractNumId="4" w15:restartNumberingAfterBreak="0">
+    <w:nsid w:val="50922969"/>
+    <w:multiLevelType w:val="hybridMultilevel"/>
+    <w:tmpl w:val="A7888436"/>
+    <w:lvl w:ilvl="0" w:tplc="AE28D120">
+      <w:numFmt w:val="bullet"/>
+      <w:lvlText w:val="-"/>
+      <w:lvlJc w:val="left"/>
+      <w:pPr>
+        <w:ind w:left="720" w:hanging="360"/>
+      </w:pPr>
+      <w:rPr>
+        <w:rFonts w:ascii="Arial" w:eastAsia="Calibri" w:hAnsi="Arial" w:cs="Arial" w:hint="default"/>
+      </w:rPr>
+    </w:lvl>
+    <w:lvl w:ilvl="1" w:tplc="04090003" w:tentative="1">
+      <w:start w:val="1"/>
+      <w:numFmt w:val="bullet"/>
+      <w:lvlText w:val="o"/>
+      <w:lvlJc w:val="left"/>
+      <w:pPr>
+        <w:ind w:left="1440" w:hanging="360"/>
+      </w:pPr>
+      <w:rPr>
+        <w:rFonts w:ascii="Courier New" w:hAnsi="Courier New" w:cs="Courier New" w:hint="default"/>
+      </w:rPr>
+    </w:lvl>
+    <w:lvl w:ilvl="2" w:tplc="04090005" w:tentative="1">
+      <w:start w:val="1"/>
+      <w:numFmt w:val="bullet"/>
+      <w:lvlText w:val=""/>
+      <w:lvlJc w:val="left"/>
+      <w:pPr>
+        <w:ind w:left="2160" w:hanging="360"/>
+      </w:pPr>
+      <w:rPr>
+        <w:rFonts w:ascii="Wingdings" w:hAnsi="Wingdings" w:hint="default"/>
+      </w:rPr>
+    </w:lvl>
+    <w:lvl w:ilvl="3" w:tplc="04090001" w:tentative="1">
+      <w:start w:val="1"/>
+      <w:numFmt w:val="bullet"/>
+      <w:lvlText w:val=""/>
+      <w:lvlJc w:val="left"/>
+      <w:pPr>
+        <w:ind w:left="2880" w:hanging="360"/>
+      </w:pPr>
+      <w:rPr>
+        <w:rFonts w:ascii="Symbol" w:hAnsi="Symbol" w:hint="default"/>
+      </w:rPr>
+    </w:lvl>
+    <w:lvl w:ilvl="4" w:tplc="04090003" w:tentative="1">
+      <w:start w:val="1"/>
+      <w:numFmt w:val="bullet"/>
+      <w:lvlText w:val="o"/>
+      <w:lvlJc w:val="left"/>
+      <w:pPr>
+        <w:ind w:left="3600" w:hanging="360"/>
+      </w:pPr>
+      <w:rPr>
+        <w:rFonts w:ascii="Courier New" w:hAnsi="Courier New" w:cs="Courier New" w:hint="default"/>
+      </w:rPr>
+    </w:lvl>
+    <w:lvl w:ilvl="5" w:tplc="04090005" w:tentative="1">
+      <w:start w:val="1"/>
+      <w:numFmt w:val="bullet"/>
+      <w:lvlText w:val=""/>
+      <w:lvlJc w:val="left"/>
+      <w:pPr>
+        <w:ind w:left="4320" w:hanging="360"/>
+      </w:pPr>
+      <w:rPr>
+        <w:rFonts w:ascii="Wingdings" w:hAnsi="Wingdings" w:hint="default"/>
+      </w:rPr>
+    </w:lvl>
+    <w:lvl w:ilvl="6" w:tplc="04090001" w:tentative="1">
+      <w:start w:val="1"/>
+      <w:numFmt w:val="bullet"/>
+      <w:lvlText w:val=""/>
+      <w:lvlJc w:val="left"/>
+      <w:pPr>
+        <w:ind w:left="5040" w:hanging="360"/>
+      </w:pPr>
+      <w:rPr>
+        <w:rFonts w:ascii="Symbol" w:hAnsi="Symbol" w:hint="default"/>
+      </w:rPr>
+    </w:lvl>
+    <w:lvl w:ilvl="7" w:tplc="04090003" w:tentative="1">
+      <w:start w:val="1"/>
+      <w:numFmt w:val="bullet"/>
+      <w:lvlText w:val="o"/>
+      <w:lvlJc w:val="left"/>
+      <w:pPr>
+        <w:ind w:left="5760" w:hanging="360"/>
+      </w:pPr>
+      <w:rPr>
+        <w:rFonts w:ascii="Courier New" w:hAnsi="Courier New" w:cs="Courier New" w:hint="default"/>
+      </w:rPr>
+    </w:lvl>
+    <w:lvl w:ilvl="8" w:tplc="04090005" w:tentative="1">
+      <w:start w:val="1"/>
+      <w:numFmt w:val="bullet"/>
+      <w:lvlText w:val=""/>
+      <w:lvlJc w:val="left"/>
+      <w:pPr>
+        <w:ind w:left="6480" w:hanging="360"/>
+      </w:pPr>
+      <w:rPr>
+        <w:rFonts w:ascii="Wingdings" w:hAnsi="Wingdings" w:hint="default"/>
+      </w:rPr>
+    </w:lvl>
+  </w:abstractNum>
+  <w:num w:numId="1" w16cid:durableId="1969554817">
+    <w:abstractNumId w:val="3"/>
+  </w:num>
+  <w:num w:numId="2" w16cid:durableId="372921396">
+    <w:abstractNumId w:val="0"/>
+  </w:num>
+  <w:num w:numId="3" w16cid:durableId="155339915">
+    <w:abstractNumId w:val="1"/>
+  </w:num>
+  <w:num w:numId="4" w16cid:durableId="1375157090">
+    <w:abstractNumId w:val="2"/>
+  </w:num>
+  <w:num w:numId="5" w16cid:durableId="345179174">
+    <w:abstractNumId w:val="4"/>
+  </w:num>
+</w:numbering>
 </file>
 
 <file path=word/styles.xml><?xml version="1.0" encoding="utf-8"?>
@@ -1505,9 +3700,12 @@
 </file>
 
 <file path=customXml/item1.xml><?xml version="1.0" encoding="utf-8"?>
-<go:gDocsCustomXmlDataStorage xmlns:go="http://customooxmlschemas.google.com/" xmlns:r="http://schemas.openxmlformats.org/officeDocument/2006/relationships">
-  <go:docsCustomData xmlns:go="http://customooxmlschemas.google.com/" roundtripDataSignature="AMtx7mjWAYLiP+2zMQTWoCgp0ZqcaBozzg==">AMUW2mVWFbtDZpTIIat1qnhnQrcTw7AsJaNQf6MBaVBffNIkSUBZC+ePNwCw4L4pro+45xBZh41TDO8MrJUNxQ7evTdDreNEXeQ4nszQoeL47IWn6aTv9h8=</go:docsCustomData>
-</go:gDocsCustomXmlDataStorage>
+<?mso-contentType ?>
+<FormTemplates xmlns="http://schemas.microsoft.com/sharepoint/v3/contenttype/forms">
+  <Display>DocumentLibraryForm</Display>
+  <Edit>DocumentLibraryForm</Edit>
+  <New>DocumentLibraryForm</New>
+</FormTemplates>
 </file>
 
 <file path=customXml/item2.xml><?xml version="1.0" encoding="utf-8"?>
@@ -1643,12 +3841,9 @@
 </file>
 
 <file path=customXml/item3.xml><?xml version="1.0" encoding="utf-8"?>
-<?mso-contentType ?>
-<FormTemplates xmlns="http://schemas.microsoft.com/sharepoint/v3/contenttype/forms">
-  <Display>DocumentLibraryForm</Display>
-  <Edit>DocumentLibraryForm</Edit>
-  <New>DocumentLibraryForm</New>
-</FormTemplates>
+<go:gDocsCustomXmlDataStorage xmlns:go="http://customooxmlschemas.google.com/" xmlns:r="http://schemas.openxmlformats.org/officeDocument/2006/relationships">
+  <go:docsCustomData xmlns:go="http://customooxmlschemas.google.com/" roundtripDataSignature="AMtx7mjWAYLiP+2zMQTWoCgp0ZqcaBozzg==">AMUW2mVWFbtDZpTIIat1qnhnQrcTw7AsJaNQf6MBaVBffNIkSUBZC+ePNwCw4L4pro+45xBZh41TDO8MrJUNxQ7evTdDreNEXeQ4nszQoeL47IWn6aTv9h8=</go:docsCustomData>
+</go:gDocsCustomXmlDataStorage>
 </file>
 
 <file path=customXml/item4.xml><?xml version="1.0" encoding="utf-8"?>
@@ -1658,10 +3853,9 @@
 </file>
 
 <file path=customXml/itemProps1.xml><?xml version="1.0" encoding="utf-8"?>
-<ds:datastoreItem xmlns:ds="http://schemas.openxmlformats.org/officeDocument/2006/customXml" ds:itemID="{11111111-1234-1234-1234-123412341234}">
+<ds:datastoreItem xmlns:ds="http://schemas.openxmlformats.org/officeDocument/2006/customXml" ds:itemID="{71FD8C8B-0B9E-49E4-B361-51BE33B6176D}">
   <ds:schemaRefs>
-    <ds:schemaRef ds:uri="http://customooxmlschemas.google.com/"/>
-    <ds:schemaRef ds:uri="http://schemas.openxmlformats.org/officeDocument/2006/relationships"/>
+    <ds:schemaRef ds:uri="http://schemas.microsoft.com/sharepoint/v3/contenttype/forms"/>
   </ds:schemaRefs>
 </ds:datastoreItem>
 </file>
@@ -1685,9 +3879,10 @@
 </file>
 
 <file path=customXml/itemProps3.xml><?xml version="1.0" encoding="utf-8"?>
-<ds:datastoreItem xmlns:ds="http://schemas.openxmlformats.org/officeDocument/2006/customXml" ds:itemID="{71FD8C8B-0B9E-49E4-B361-51BE33B6176D}">
+<ds:datastoreItem xmlns:ds="http://schemas.openxmlformats.org/officeDocument/2006/customXml" ds:itemID="{11111111-1234-1234-1234-123412341234}">
   <ds:schemaRefs>
-    <ds:schemaRef ds:uri="http://schemas.microsoft.com/sharepoint/v3/contenttype/forms"/>
+    <ds:schemaRef ds:uri="http://customooxmlschemas.google.com/"/>
+    <ds:schemaRef ds:uri="http://schemas.openxmlformats.org/officeDocument/2006/relationships"/>
   </ds:schemaRefs>
 </ds:datastoreItem>
 </file>

</xml_diff>

<commit_message>
Se agrega la tarea 3.2 - Algebra relacional y uso de join
</commit_message>
<xml_diff>
--- a/Bases de datos I/Tareas/Tarea 1.1 Gestores de bases de datos.docx
+++ b/Bases de datos I/Tareas/Tarea 1.1 Gestores de bases de datos.docx
@@ -1,6 +1,6 @@
 
 <file path=word/document.xml><?xml version="1.0" encoding="utf-8"?>
-<w:document xmlns:wpc="http://schemas.microsoft.com/office/word/2010/wordprocessingCanvas" xmlns:cx="http://schemas.microsoft.com/office/drawing/2014/chartex" xmlns:cx1="http://schemas.microsoft.com/office/drawing/2015/9/8/chartex" xmlns:cx2="http://schemas.microsoft.com/office/drawing/2015/10/21/chartex" xmlns:cx3="http://schemas.microsoft.com/office/drawing/2016/5/9/chartex" xmlns:cx4="http://schemas.microsoft.com/office/drawing/2016/5/10/chartex" xmlns:cx5="http://schemas.microsoft.com/office/drawing/2016/5/11/chartex" xmlns:cx6="http://schemas.microsoft.com/office/drawing/2016/5/12/chartex" xmlns:cx7="http://schemas.microsoft.com/office/drawing/2016/5/13/chartex" xmlns:cx8="http://schemas.microsoft.com/office/drawing/2016/5/14/chartex" xmlns:mc="http://schemas.openxmlformats.org/markup-compatibility/2006" xmlns:aink="http://schemas.microsoft.com/office/drawing/2016/ink" xmlns:am3d="http://schemas.microsoft.com/office/drawing/2017/model3d" xmlns:o="urn:schemas-microsoft-com:office:office" xmlns:oel="http://schemas.microsoft.com/office/2019/extlst" xmlns:r="http://schemas.openxmlformats.org/officeDocument/2006/relationships" xmlns:m="http://schemas.openxmlformats.org/officeDocument/2006/math" xmlns:v="urn:schemas-microsoft-com:vml" xmlns:wp14="http://schemas.microsoft.com/office/word/2010/wordprocessingDrawing" xmlns:wp="http://schemas.openxmlformats.org/drawingml/2006/wordprocessingDrawing" xmlns:w10="urn:schemas-microsoft-com:office:word" xmlns:w="http://schemas.openxmlformats.org/wordprocessingml/2006/main" xmlns:w14="http://schemas.microsoft.com/office/word/2010/wordml" xmlns:w15="http://schemas.microsoft.com/office/word/2012/wordml" xmlns:w16cex="http://schemas.microsoft.com/office/word/2018/wordml/cex" xmlns:w16cid="http://schemas.microsoft.com/office/word/2016/wordml/cid" xmlns:w16="http://schemas.microsoft.com/office/word/2018/wordml" xmlns:w16sdtdh="http://schemas.microsoft.com/office/word/2020/wordml/sdtdatahash" xmlns:w16se="http://schemas.microsoft.com/office/word/2015/wordml/symex" xmlns:wpg="http://schemas.microsoft.com/office/word/2010/wordprocessingGroup" xmlns:wpi="http://schemas.microsoft.com/office/word/2010/wordprocessingInk" xmlns:wne="http://schemas.microsoft.com/office/word/2006/wordml" xmlns:wps="http://schemas.microsoft.com/office/word/2010/wordprocessingShape" mc:Ignorable="w14 w15 w16se w16cid w16 w16cex w16sdtdh wp14">
+<w:document xmlns:wpc="http://schemas.microsoft.com/office/word/2010/wordprocessingCanvas" xmlns:cx="http://schemas.microsoft.com/office/drawing/2014/chartex" xmlns:cx1="http://schemas.microsoft.com/office/drawing/2015/9/8/chartex" xmlns:cx2="http://schemas.microsoft.com/office/drawing/2015/10/21/chartex" xmlns:cx3="http://schemas.microsoft.com/office/drawing/2016/5/9/chartex" xmlns:cx4="http://schemas.microsoft.com/office/drawing/2016/5/10/chartex" xmlns:cx5="http://schemas.microsoft.com/office/drawing/2016/5/11/chartex" xmlns:cx6="http://schemas.microsoft.com/office/drawing/2016/5/12/chartex" xmlns:cx7="http://schemas.microsoft.com/office/drawing/2016/5/13/chartex" xmlns:cx8="http://schemas.microsoft.com/office/drawing/2016/5/14/chartex" xmlns:mc="http://schemas.openxmlformats.org/markup-compatibility/2006" xmlns:aink="http://schemas.microsoft.com/office/drawing/2016/ink" xmlns:am3d="http://schemas.microsoft.com/office/drawing/2017/model3d" xmlns:o="urn:schemas-microsoft-com:office:office" xmlns:oel="http://schemas.microsoft.com/office/2019/extlst" xmlns:r="http://schemas.openxmlformats.org/officeDocument/2006/relationships" xmlns:m="http://schemas.openxmlformats.org/officeDocument/2006/math" xmlns:v="urn:schemas-microsoft-com:vml" xmlns:wp14="http://schemas.microsoft.com/office/word/2010/wordprocessingDrawing" xmlns:wp="http://schemas.openxmlformats.org/drawingml/2006/wordprocessingDrawing" xmlns:w10="urn:schemas-microsoft-com:office:word" xmlns:w="http://schemas.openxmlformats.org/wordprocessingml/2006/main" xmlns:w14="http://schemas.microsoft.com/office/word/2010/wordml" xmlns:w15="http://schemas.microsoft.com/office/word/2012/wordml" xmlns:w16cex="http://schemas.microsoft.com/office/word/2018/wordml/cex" xmlns:w16cid="http://schemas.microsoft.com/office/word/2016/wordml/cid" xmlns:w16="http://schemas.microsoft.com/office/word/2018/wordml" xmlns:w16du="http://schemas.microsoft.com/office/word/2023/wordml/word16du" xmlns:w16sdtdh="http://schemas.microsoft.com/office/word/2020/wordml/sdtdatahash" xmlns:w16se="http://schemas.microsoft.com/office/word/2015/wordml/symex" xmlns:wpg="http://schemas.microsoft.com/office/word/2010/wordprocessingGroup" xmlns:wpi="http://schemas.microsoft.com/office/word/2010/wordprocessingInk" xmlns:wne="http://schemas.microsoft.com/office/word/2006/wordml" xmlns:wps="http://schemas.microsoft.com/office/word/2010/wordprocessingShape" mc:Ignorable="w14 w15 w16se w16cid w16 w16cex w16sdtdh w16du wp14">
   <w:body>
     <w:p>
       <w:pPr>
@@ -1136,7 +1136,29 @@
           <w:szCs w:val="24"/>
           <w:lang w:val="es-419"/>
         </w:rPr>
-        <w:t>Hay SGBD gratuitos y de paga en los que algunos ofrecen una funcionalidad limitada para se gratuitos y otros ofrecen periodos de prueba antes de comenzar a pagar por el servicio.</w:t>
+        <w:t xml:space="preserve">Hay SGBD gratuitos y de paga en los que algunos ofrecen una funcionalidad limitada para </w:t>
+      </w:r>
+      <w:proofErr w:type="spellStart"/>
+      <w:r>
+        <w:rPr>
+          <w:rFonts w:ascii="Arial" w:hAnsi="Arial" w:cs="Arial"/>
+          <w:bCs/>
+          <w:sz w:val="24"/>
+          <w:szCs w:val="24"/>
+          <w:lang w:val="es-419"/>
+        </w:rPr>
+        <w:t>se</w:t>
+      </w:r>
+      <w:proofErr w:type="spellEnd"/>
+      <w:r>
+        <w:rPr>
+          <w:rFonts w:ascii="Arial" w:hAnsi="Arial" w:cs="Arial"/>
+          <w:bCs/>
+          <w:sz w:val="24"/>
+          <w:szCs w:val="24"/>
+          <w:lang w:val="es-419"/>
+        </w:rPr>
+        <w:t xml:space="preserve"> gratuitos y otros ofrecen periodos de prueba antes de comenzar a pagar por el servicio.</w:t>
       </w:r>
     </w:p>
     <w:p>
@@ -2079,7 +2101,7 @@
 </file>
 
 <file path=word/numbering.xml><?xml version="1.0" encoding="utf-8"?>
-<w:numbering xmlns:wpc="http://schemas.microsoft.com/office/word/2010/wordprocessingCanvas" xmlns:cx="http://schemas.microsoft.com/office/drawing/2014/chartex" xmlns:cx1="http://schemas.microsoft.com/office/drawing/2015/9/8/chartex" xmlns:cx2="http://schemas.microsoft.com/office/drawing/2015/10/21/chartex" xmlns:cx3="http://schemas.microsoft.com/office/drawing/2016/5/9/chartex" xmlns:cx4="http://schemas.microsoft.com/office/drawing/2016/5/10/chartex" xmlns:cx5="http://schemas.microsoft.com/office/drawing/2016/5/11/chartex" xmlns:cx6="http://schemas.microsoft.com/office/drawing/2016/5/12/chartex" xmlns:cx7="http://schemas.microsoft.com/office/drawing/2016/5/13/chartex" xmlns:cx8="http://schemas.microsoft.com/office/drawing/2016/5/14/chartex" xmlns:mc="http://schemas.openxmlformats.org/markup-compatibility/2006" xmlns:aink="http://schemas.microsoft.com/office/drawing/2016/ink" xmlns:am3d="http://schemas.microsoft.com/office/drawing/2017/model3d" xmlns:o="urn:schemas-microsoft-com:office:office" xmlns:oel="http://schemas.microsoft.com/office/2019/extlst" xmlns:r="http://schemas.openxmlformats.org/officeDocument/2006/relationships" xmlns:m="http://schemas.openxmlformats.org/officeDocument/2006/math" xmlns:v="urn:schemas-microsoft-com:vml" xmlns:wp14="http://schemas.microsoft.com/office/word/2010/wordprocessingDrawing" xmlns:wp="http://schemas.openxmlformats.org/drawingml/2006/wordprocessingDrawing" xmlns:w10="urn:schemas-microsoft-com:office:word" xmlns:w="http://schemas.openxmlformats.org/wordprocessingml/2006/main" xmlns:w14="http://schemas.microsoft.com/office/word/2010/wordml" xmlns:w15="http://schemas.microsoft.com/office/word/2012/wordml" xmlns:w16cex="http://schemas.microsoft.com/office/word/2018/wordml/cex" xmlns:w16cid="http://schemas.microsoft.com/office/word/2016/wordml/cid" xmlns:w16="http://schemas.microsoft.com/office/word/2018/wordml" xmlns:w16sdtdh="http://schemas.microsoft.com/office/word/2020/wordml/sdtdatahash" xmlns:w16se="http://schemas.microsoft.com/office/word/2015/wordml/symex" xmlns:wpg="http://schemas.microsoft.com/office/word/2010/wordprocessingGroup" xmlns:wpi="http://schemas.microsoft.com/office/word/2010/wordprocessingInk" xmlns:wne="http://schemas.microsoft.com/office/word/2006/wordml" xmlns:wps="http://schemas.microsoft.com/office/word/2010/wordprocessingShape" mc:Ignorable="w14 w15 w16se w16cid w16 w16cex w16sdtdh wp14">
+<w:numbering xmlns:wpc="http://schemas.microsoft.com/office/word/2010/wordprocessingCanvas" xmlns:cx="http://schemas.microsoft.com/office/drawing/2014/chartex" xmlns:cx1="http://schemas.microsoft.com/office/drawing/2015/9/8/chartex" xmlns:cx2="http://schemas.microsoft.com/office/drawing/2015/10/21/chartex" xmlns:cx3="http://schemas.microsoft.com/office/drawing/2016/5/9/chartex" xmlns:cx4="http://schemas.microsoft.com/office/drawing/2016/5/10/chartex" xmlns:cx5="http://schemas.microsoft.com/office/drawing/2016/5/11/chartex" xmlns:cx6="http://schemas.microsoft.com/office/drawing/2016/5/12/chartex" xmlns:cx7="http://schemas.microsoft.com/office/drawing/2016/5/13/chartex" xmlns:cx8="http://schemas.microsoft.com/office/drawing/2016/5/14/chartex" xmlns:mc="http://schemas.openxmlformats.org/markup-compatibility/2006" xmlns:aink="http://schemas.microsoft.com/office/drawing/2016/ink" xmlns:am3d="http://schemas.microsoft.com/office/drawing/2017/model3d" xmlns:o="urn:schemas-microsoft-com:office:office" xmlns:oel="http://schemas.microsoft.com/office/2019/extlst" xmlns:r="http://schemas.openxmlformats.org/officeDocument/2006/relationships" xmlns:m="http://schemas.openxmlformats.org/officeDocument/2006/math" xmlns:v="urn:schemas-microsoft-com:vml" xmlns:wp14="http://schemas.microsoft.com/office/word/2010/wordprocessingDrawing" xmlns:wp="http://schemas.openxmlformats.org/drawingml/2006/wordprocessingDrawing" xmlns:w10="urn:schemas-microsoft-com:office:word" xmlns:w="http://schemas.openxmlformats.org/wordprocessingml/2006/main" xmlns:w14="http://schemas.microsoft.com/office/word/2010/wordml" xmlns:w15="http://schemas.microsoft.com/office/word/2012/wordml" xmlns:w16cex="http://schemas.microsoft.com/office/word/2018/wordml/cex" xmlns:w16cid="http://schemas.microsoft.com/office/word/2016/wordml/cid" xmlns:w16="http://schemas.microsoft.com/office/word/2018/wordml" xmlns:w16du="http://schemas.microsoft.com/office/word/2023/wordml/word16du" xmlns:w16sdtdh="http://schemas.microsoft.com/office/word/2020/wordml/sdtdatahash" xmlns:w16se="http://schemas.microsoft.com/office/word/2015/wordml/symex" xmlns:wpg="http://schemas.microsoft.com/office/word/2010/wordprocessingGroup" xmlns:wpi="http://schemas.microsoft.com/office/word/2010/wordprocessingInk" xmlns:wne="http://schemas.microsoft.com/office/word/2006/wordml" xmlns:wps="http://schemas.microsoft.com/office/word/2010/wordprocessingShape" mc:Ignorable="w14 w15 w16se w16cid w16 w16cex w16sdtdh w16du wp14">
   <w:abstractNum w:abstractNumId="0" w15:restartNumberingAfterBreak="0">
     <w:nsid w:val="13933286"/>
     <w:multiLevelType w:val="hybridMultilevel"/>
@@ -2659,7 +2681,7 @@
 </file>
 
 <file path=word/styles.xml><?xml version="1.0" encoding="utf-8"?>
-<w:styles xmlns:mc="http://schemas.openxmlformats.org/markup-compatibility/2006" xmlns:r="http://schemas.openxmlformats.org/officeDocument/2006/relationships" xmlns:w="http://schemas.openxmlformats.org/wordprocessingml/2006/main" xmlns:w14="http://schemas.microsoft.com/office/word/2010/wordml" xmlns:w15="http://schemas.microsoft.com/office/word/2012/wordml" xmlns:w16cex="http://schemas.microsoft.com/office/word/2018/wordml/cex" xmlns:w16cid="http://schemas.microsoft.com/office/word/2016/wordml/cid" xmlns:w16="http://schemas.microsoft.com/office/word/2018/wordml" xmlns:w16sdtdh="http://schemas.microsoft.com/office/word/2020/wordml/sdtdatahash" xmlns:w16se="http://schemas.microsoft.com/office/word/2015/wordml/symex" mc:Ignorable="w14 w15 w16se w16cid w16 w16cex w16sdtdh">
+<w:styles xmlns:mc="http://schemas.openxmlformats.org/markup-compatibility/2006" xmlns:r="http://schemas.openxmlformats.org/officeDocument/2006/relationships" xmlns:w="http://schemas.openxmlformats.org/wordprocessingml/2006/main" xmlns:w14="http://schemas.microsoft.com/office/word/2010/wordml" xmlns:w15="http://schemas.microsoft.com/office/word/2012/wordml" xmlns:w16cex="http://schemas.microsoft.com/office/word/2018/wordml/cex" xmlns:w16cid="http://schemas.microsoft.com/office/word/2016/wordml/cid" xmlns:w16="http://schemas.microsoft.com/office/word/2018/wordml" xmlns:w16du="http://schemas.microsoft.com/office/word/2023/wordml/word16du" xmlns:w16sdtdh="http://schemas.microsoft.com/office/word/2020/wordml/sdtdatahash" xmlns:w16se="http://schemas.microsoft.com/office/word/2015/wordml/symex" mc:Ignorable="w14 w15 w16se w16cid w16 w16cex w16sdtdh w16du">
   <w:docDefaults>
     <w:rPrDefault>
       <w:rPr>
@@ -3700,15 +3722,18 @@
 </file>
 
 <file path=customXml/item1.xml><?xml version="1.0" encoding="utf-8"?>
-<?mso-contentType ?>
-<FormTemplates xmlns="http://schemas.microsoft.com/sharepoint/v3/contenttype/forms">
-  <Display>DocumentLibraryForm</Display>
-  <Edit>DocumentLibraryForm</Edit>
-  <New>DocumentLibraryForm</New>
-</FormTemplates>
+<p:properties xmlns:p="http://schemas.microsoft.com/office/2006/metadata/properties" xmlns:xsi="http://www.w3.org/2001/XMLSchema-instance" xmlns:pc="http://schemas.microsoft.com/office/infopath/2007/PartnerControls">
+  <documentManagement/>
+</p:properties>
 </file>
 
 <file path=customXml/item2.xml><?xml version="1.0" encoding="utf-8"?>
+<go:gDocsCustomXmlDataStorage xmlns:go="http://customooxmlschemas.google.com/" xmlns:r="http://schemas.openxmlformats.org/officeDocument/2006/relationships">
+  <go:docsCustomData xmlns:go="http://customooxmlschemas.google.com/" roundtripDataSignature="AMtx7mjWAYLiP+2zMQTWoCgp0ZqcaBozzg==">AMUW2mVWFbtDZpTIIat1qnhnQrcTw7AsJaNQf6MBaVBffNIkSUBZC+ePNwCw4L4pro+45xBZh41TDO8MrJUNxQ7evTdDreNEXeQ4nszQoeL47IWn6aTv9h8=</go:docsCustomData>
+</go:gDocsCustomXmlDataStorage>
+</file>
+
+<file path=customXml/item3.xml><?xml version="1.0" encoding="utf-8"?>
 <ct:contentTypeSchema xmlns:ct="http://schemas.microsoft.com/office/2006/metadata/contentType" xmlns:ma="http://schemas.microsoft.com/office/2006/metadata/properties/metaAttributes" ct:_="" ma:_="" ma:contentTypeName="Document" ma:contentTypeID="0x01010014547254A238CB4181B3637AB4EE1F66" ma:contentTypeVersion="2" ma:contentTypeDescription="Create a new document." ma:contentTypeScope="" ma:versionID="e2a65076f877d5233da37eaf88026384">
   <xsd:schema xmlns:xsd="http://www.w3.org/2001/XMLSchema" xmlns:xs="http://www.w3.org/2001/XMLSchema" xmlns:p="http://schemas.microsoft.com/office/2006/metadata/properties" xmlns:ns3="14c2feab-e1e5-4aed-b094-44c0eb494906" targetNamespace="http://schemas.microsoft.com/office/2006/metadata/properties" ma:root="true" ma:fieldsID="64057e7d34bb3bb049c7a954c0a6ef87" ns3:_="">
     <xsd:import namespace="14c2feab-e1e5-4aed-b094-44c0eb494906"/>
@@ -3840,27 +3865,34 @@
 </ct:contentTypeSchema>
 </file>
 
-<file path=customXml/item3.xml><?xml version="1.0" encoding="utf-8"?>
-<go:gDocsCustomXmlDataStorage xmlns:go="http://customooxmlschemas.google.com/" xmlns:r="http://schemas.openxmlformats.org/officeDocument/2006/relationships">
-  <go:docsCustomData xmlns:go="http://customooxmlschemas.google.com/" roundtripDataSignature="AMtx7mjWAYLiP+2zMQTWoCgp0ZqcaBozzg==">AMUW2mVWFbtDZpTIIat1qnhnQrcTw7AsJaNQf6MBaVBffNIkSUBZC+ePNwCw4L4pro+45xBZh41TDO8MrJUNxQ7evTdDreNEXeQ4nszQoeL47IWn6aTv9h8=</go:docsCustomData>
-</go:gDocsCustomXmlDataStorage>
-</file>
-
 <file path=customXml/item4.xml><?xml version="1.0" encoding="utf-8"?>
-<p:properties xmlns:p="http://schemas.microsoft.com/office/2006/metadata/properties" xmlns:xsi="http://www.w3.org/2001/XMLSchema-instance" xmlns:pc="http://schemas.microsoft.com/office/infopath/2007/PartnerControls">
-  <documentManagement/>
-</p:properties>
+<?mso-contentType ?>
+<FormTemplates xmlns="http://schemas.microsoft.com/sharepoint/v3/contenttype/forms">
+  <Display>DocumentLibraryForm</Display>
+  <Edit>DocumentLibraryForm</Edit>
+  <New>DocumentLibraryForm</New>
+</FormTemplates>
 </file>
 
 <file path=customXml/itemProps1.xml><?xml version="1.0" encoding="utf-8"?>
-<ds:datastoreItem xmlns:ds="http://schemas.openxmlformats.org/officeDocument/2006/customXml" ds:itemID="{71FD8C8B-0B9E-49E4-B361-51BE33B6176D}">
+<ds:datastoreItem xmlns:ds="http://schemas.openxmlformats.org/officeDocument/2006/customXml" ds:itemID="{ACFE2EE7-71FD-41E5-9675-A943BACED237}">
   <ds:schemaRefs>
-    <ds:schemaRef ds:uri="http://schemas.microsoft.com/sharepoint/v3/contenttype/forms"/>
+    <ds:schemaRef ds:uri="http://schemas.microsoft.com/office/2006/metadata/properties"/>
+    <ds:schemaRef ds:uri="http://schemas.microsoft.com/office/infopath/2007/PartnerControls"/>
   </ds:schemaRefs>
 </ds:datastoreItem>
 </file>
 
 <file path=customXml/itemProps2.xml><?xml version="1.0" encoding="utf-8"?>
+<ds:datastoreItem xmlns:ds="http://schemas.openxmlformats.org/officeDocument/2006/customXml" ds:itemID="{11111111-1234-1234-1234-123412341234}">
+  <ds:schemaRefs>
+    <ds:schemaRef ds:uri="http://customooxmlschemas.google.com/"/>
+    <ds:schemaRef ds:uri="http://schemas.openxmlformats.org/officeDocument/2006/relationships"/>
+  </ds:schemaRefs>
+</ds:datastoreItem>
+</file>
+
+<file path=customXml/itemProps3.xml><?xml version="1.0" encoding="utf-8"?>
 <ds:datastoreItem xmlns:ds="http://schemas.openxmlformats.org/officeDocument/2006/customXml" ds:itemID="{9F458B56-BAF9-4B79-A76D-034721F63F64}">
   <ds:schemaRefs>
     <ds:schemaRef ds:uri="http://schemas.microsoft.com/office/2006/metadata/contentType"/>
@@ -3878,20 +3910,10 @@
 </ds:datastoreItem>
 </file>
 
-<file path=customXml/itemProps3.xml><?xml version="1.0" encoding="utf-8"?>
-<ds:datastoreItem xmlns:ds="http://schemas.openxmlformats.org/officeDocument/2006/customXml" ds:itemID="{11111111-1234-1234-1234-123412341234}">
+<file path=customXml/itemProps4.xml><?xml version="1.0" encoding="utf-8"?>
+<ds:datastoreItem xmlns:ds="http://schemas.openxmlformats.org/officeDocument/2006/customXml" ds:itemID="{71FD8C8B-0B9E-49E4-B361-51BE33B6176D}">
   <ds:schemaRefs>
-    <ds:schemaRef ds:uri="http://customooxmlschemas.google.com/"/>
-    <ds:schemaRef ds:uri="http://schemas.openxmlformats.org/officeDocument/2006/relationships"/>
-  </ds:schemaRefs>
-</ds:datastoreItem>
-</file>
-
-<file path=customXml/itemProps4.xml><?xml version="1.0" encoding="utf-8"?>
-<ds:datastoreItem xmlns:ds="http://schemas.openxmlformats.org/officeDocument/2006/customXml" ds:itemID="{ACFE2EE7-71FD-41E5-9675-A943BACED237}">
-  <ds:schemaRefs>
-    <ds:schemaRef ds:uri="http://schemas.microsoft.com/office/2006/metadata/properties"/>
-    <ds:schemaRef ds:uri="http://schemas.microsoft.com/office/infopath/2007/PartnerControls"/>
+    <ds:schemaRef ds:uri="http://schemas.microsoft.com/sharepoint/v3/contenttype/forms"/>
   </ds:schemaRefs>
 </ds:datastoreItem>
 </file>
</xml_diff>